<commit_message>
-mUpdated resume to current
</commit_message>
<xml_diff>
--- a/eric_tavela.docx
+++ b/eric_tavela.docx
@@ -103,25 +103,7 @@
                 <w:sz w:val="20"/>
                 <w:szCs w:val="20"/>
               </w:rPr>
-              <w:t xml:space="preserve"> </w:t>
-            </w:r>
-            <w:proofErr w:type="spellStart"/>
-            <w:r>
-              <w:rPr>
-                <w:color w:val="auto"/>
-                <w:sz w:val="20"/>
-                <w:szCs w:val="20"/>
-              </w:rPr>
-              <w:t>Rosedown</w:t>
-            </w:r>
-            <w:proofErr w:type="spellEnd"/>
-            <w:r>
-              <w:rPr>
-                <w:color w:val="auto"/>
-                <w:sz w:val="20"/>
-                <w:szCs w:val="20"/>
-              </w:rPr>
-              <w:t xml:space="preserve"> Drive, Reston, VA 20191</w:t>
+              <w:t xml:space="preserve"> Rosedown Drive, Reston, VA 20191</w:t>
             </w:r>
             <w:r>
               <w:rPr>
@@ -195,17 +177,69 @@
               </w:rPr>
               <w:br/>
             </w:r>
-            <w:hyperlink r:id="rId8" w:history="1">
-              <w:r>
-                <w:rPr>
-                  <w:rStyle w:val="Hyperlink"/>
-                  <w:color w:val="003550" w:themeColor="text1" w:themeShade="BF"/>
-                  <w:sz w:val="20"/>
-                  <w:szCs w:val="20"/>
-                </w:rPr>
-                <w:t>www.linkedin.com/in/eric-tavela</w:t>
-              </w:r>
-            </w:hyperlink>
+            <w:r>
+              <w:fldChar w:fldCharType="begin"/>
+            </w:r>
+            <w:r>
+              <w:instrText xml:space="preserve"> HYPERLINK "http://www.linkedin.com/in/eric-tavela" </w:instrText>
+            </w:r>
+            <w:r>
+              <w:fldChar w:fldCharType="separate"/>
+            </w:r>
+            <w:r>
+              <w:rPr>
+                <w:rStyle w:val="Hyperlink"/>
+                <w:color w:val="003550" w:themeColor="text1" w:themeShade="BF"/>
+                <w:sz w:val="20"/>
+                <w:szCs w:val="20"/>
+              </w:rPr>
+              <w:t>www.linkedin.co</w:t>
+            </w:r>
+            <w:r>
+              <w:rPr>
+                <w:rStyle w:val="Hyperlink"/>
+                <w:color w:val="003550" w:themeColor="text1" w:themeShade="BF"/>
+                <w:sz w:val="20"/>
+                <w:szCs w:val="20"/>
+              </w:rPr>
+              <w:t>m</w:t>
+            </w:r>
+            <w:r>
+              <w:rPr>
+                <w:rStyle w:val="Hyperlink"/>
+                <w:color w:val="003550" w:themeColor="text1" w:themeShade="BF"/>
+                <w:sz w:val="20"/>
+                <w:szCs w:val="20"/>
+              </w:rPr>
+              <w:t>/i</w:t>
+            </w:r>
+            <w:r>
+              <w:rPr>
+                <w:rStyle w:val="Hyperlink"/>
+                <w:color w:val="003550" w:themeColor="text1" w:themeShade="BF"/>
+                <w:sz w:val="20"/>
+                <w:szCs w:val="20"/>
+              </w:rPr>
+              <w:t>n</w:t>
+            </w:r>
+            <w:r>
+              <w:rPr>
+                <w:rStyle w:val="Hyperlink"/>
+                <w:color w:val="003550" w:themeColor="text1" w:themeShade="BF"/>
+                <w:sz w:val="20"/>
+                <w:szCs w:val="20"/>
+              </w:rPr>
+              <w:t>/eric-tavela</w:t>
+            </w:r>
+            <w:r>
+              <w:rPr>
+                <w:rStyle w:val="Hyperlink"/>
+                <w:color w:val="003550" w:themeColor="text1" w:themeShade="BF"/>
+                <w:sz w:val="20"/>
+                <w:szCs w:val="20"/>
+              </w:rPr>
+              <w:fldChar w:fldCharType="end"/>
+            </w:r>
           </w:p>
         </w:tc>
       </w:tr>
@@ -223,7 +257,10 @@
     </w:p>
     <w:p>
       <w:r>
-        <w:t>Practical and talented</w:t>
+        <w:t>P</w:t>
+      </w:r>
+      <w:r>
+        <w:t>ractical and talented</w:t>
       </w:r>
       <w:r>
         <w:t xml:space="preserve"> software engineer and architect with</w:t>
@@ -281,19 +318,168 @@
         <w:t xml:space="preserve">Jus Cogens Worker Cooperative (Washington, DC), </w:t>
       </w:r>
       <w:r>
-        <w:t xml:space="preserve">Founder, </w:t>
-      </w:r>
-      <w:r>
-        <w:t>Worker-Owner</w:t>
+        <w:t>Founding Member</w:t>
       </w:r>
       <w:r>
         <w:tab/>
-        <w:t>2019 - 2020</w:t>
-      </w:r>
-    </w:p>
-    <w:p>
-      <w:r>
-        <w:t>Software platform technologies include Spring Boot, Python, MongoDB, RabbitMQ, Elasticsearch and Jenkins X (Kubernetes, Helm, Docker).</w:t>
+        <w:t xml:space="preserve">2019 </w:t>
+      </w:r>
+      <w:r>
+        <w:t>–</w:t>
+      </w:r>
+      <w:r>
+        <w:t xml:space="preserve"> </w:t>
+      </w:r>
+      <w:r>
+        <w:t>present</w:t>
+      </w:r>
+    </w:p>
+    <w:p>
+      <w:r>
+        <w:t xml:space="preserve">As </w:t>
+      </w:r>
+      <w:r>
+        <w:t>the principal technical</w:t>
+      </w:r>
+      <w:r>
+        <w:t xml:space="preserve"> founding </w:t>
+      </w:r>
+      <w:r>
+        <w:t>member</w:t>
+      </w:r>
+      <w:r>
+        <w:t>, established the architecture, delivery platform and development process</w:t>
+      </w:r>
+      <w:r>
+        <w:t xml:space="preserve"> for </w:t>
+      </w:r>
+      <w:r>
+        <w:t>Jus Cogen</w:t>
+      </w:r>
+      <w:r>
+        <w:t xml:space="preserve">s, </w:t>
+      </w:r>
+      <w:r>
+        <w:t>a</w:t>
+      </w:r>
+      <w:r>
+        <w:t xml:space="preserve"> </w:t>
+      </w:r>
+      <w:r>
+        <w:t>web-based</w:t>
+      </w:r>
+      <w:r>
+        <w:t xml:space="preserve"> international legal research tool</w:t>
+      </w:r>
+      <w:r>
+        <w:t xml:space="preserve">, in addition to implementing components </w:t>
+      </w:r>
+      <w:r>
+        <w:t>across all tiers</w:t>
+      </w:r>
+      <w:r>
+        <w:t xml:space="preserve"> and managing entrepreneurial responsibilities.</w:t>
+      </w:r>
+    </w:p>
+    <w:p>
+      <w:r>
+        <w:t>Jus Cogens</w:t>
+      </w:r>
+      <w:r>
+        <w:t xml:space="preserve"> is designed as a set of RESTful and message-driven microservices with a React/Redux front-end.</w:t>
+      </w:r>
+      <w:r>
+        <w:t xml:space="preserve"> </w:t>
+      </w:r>
+      <w:r>
+        <w:t>The s</w:t>
+      </w:r>
+      <w:r>
+        <w:t>oftware</w:t>
+      </w:r>
+      <w:r>
+        <w:t xml:space="preserve"> platform</w:t>
+      </w:r>
+      <w:r>
+        <w:t xml:space="preserve"> </w:t>
+      </w:r>
+      <w:r>
+        <w:t>employs</w:t>
+      </w:r>
+      <w:r>
+        <w:t xml:space="preserve"> </w:t>
+      </w:r>
+      <w:r>
+        <w:t xml:space="preserve">Java SE 13, </w:t>
+      </w:r>
+      <w:r>
+        <w:t>Spring Boot</w:t>
+      </w:r>
+      <w:r>
+        <w:t xml:space="preserve"> 2.</w:t>
+      </w:r>
+      <w:r>
+        <w:t>2</w:t>
+      </w:r>
+      <w:r>
+        <w:t>.x</w:t>
+      </w:r>
+      <w:r>
+        <w:t>, Python</w:t>
+      </w:r>
+      <w:r>
+        <w:t xml:space="preserve"> 3.7.x</w:t>
+      </w:r>
+      <w:r>
+        <w:t xml:space="preserve">, </w:t>
+      </w:r>
+      <w:r>
+        <w:t xml:space="preserve">ReactJS 16.x.x, </w:t>
+      </w:r>
+      <w:r>
+        <w:t>MongoDB</w:t>
+      </w:r>
+      <w:r>
+        <w:t xml:space="preserve"> 4.0.x</w:t>
+      </w:r>
+      <w:r>
+        <w:t>, RabbitMQ</w:t>
+      </w:r>
+      <w:r>
+        <w:t xml:space="preserve"> </w:t>
+      </w:r>
+      <w:r>
+        <w:t xml:space="preserve">3.8.x </w:t>
+      </w:r>
+      <w:r>
+        <w:t>and</w:t>
+      </w:r>
+      <w:r>
+        <w:t xml:space="preserve"> Elasticsearch</w:t>
+      </w:r>
+      <w:r>
+        <w:t xml:space="preserve"> 6.8.x</w:t>
+      </w:r>
+      <w:r>
+        <w:t xml:space="preserve">. </w:t>
+      </w:r>
+      <w:r>
+        <w:t>The continuous delivery platform uses Jenkins X and associated technologies (Helm, Docker</w:t>
+      </w:r>
+      <w:r>
+        <w:t>, etc.</w:t>
+      </w:r>
+      <w:r>
+        <w:t>)</w:t>
+      </w:r>
+      <w:r>
+        <w:t xml:space="preserve"> to </w:t>
+      </w:r>
+      <w:r>
+        <w:t>deploy components to a</w:t>
+      </w:r>
+      <w:r>
+        <w:t xml:space="preserve"> Kubernetes cluster running within Google Cloud Platform.</w:t>
       </w:r>
     </w:p>
     <w:p>
@@ -310,25 +496,74 @@
     </w:p>
     <w:p>
       <w:r>
-        <w:t>Developed software components to support the development and management of worker cooperatives.</w:t>
-      </w:r>
-    </w:p>
-    <w:p>
-      <w:r>
-        <w:t>Software platform technologies include Spring Boot, MongoDB, RabbitMQ and Jenkins X (Kubernetes, Helm, Docker).</w:t>
+        <w:t xml:space="preserve">Founded startup </w:t>
+      </w:r>
+      <w:r>
+        <w:t>w</w:t>
+      </w:r>
+      <w:r>
+        <w:t>ith a focus on software</w:t>
+      </w:r>
+      <w:r>
+        <w:t xml:space="preserve"> to support the development and management of worker cooperatives</w:t>
+      </w:r>
+      <w:r>
+        <w:t>; led to the creation of Jus Cogens Worker Cooperative above.</w:t>
+      </w:r>
+    </w:p>
+    <w:p>
+      <w:r>
+        <w:t xml:space="preserve">Software technologies </w:t>
+      </w:r>
+      <w:r>
+        <w:t xml:space="preserve">employed </w:t>
+      </w:r>
+      <w:r>
+        <w:t>include Spring Boot</w:t>
+      </w:r>
+      <w:r>
+        <w:t xml:space="preserve"> 2.1.x</w:t>
+      </w:r>
+      <w:r>
+        <w:t xml:space="preserve">, </w:t>
+      </w:r>
+      <w:r>
+        <w:t>ReactJS</w:t>
+      </w:r>
+      <w:r>
+        <w:t xml:space="preserve"> 16.x.x</w:t>
+      </w:r>
+      <w:r>
+        <w:t xml:space="preserve">, </w:t>
+      </w:r>
+      <w:r>
+        <w:t>MongoDB</w:t>
+      </w:r>
+      <w:r>
+        <w:t xml:space="preserve"> </w:t>
+      </w:r>
+      <w:r>
+        <w:t>4.0.x</w:t>
+      </w:r>
+      <w:r>
+        <w:t xml:space="preserve"> </w:t>
+      </w:r>
+      <w:r>
+        <w:t>and Jenkins X (Kubernetes, Helm, Docker).</w:t>
       </w:r>
     </w:p>
     <w:p>
       <w:pPr>
         <w:pStyle w:val="Heading3"/>
       </w:pPr>
-      <w:proofErr w:type="spellStart"/>
-      <w:r>
-        <w:t>Compugain</w:t>
-      </w:r>
-      <w:proofErr w:type="spellEnd"/>
-      <w:r>
-        <w:t xml:space="preserve"> (Herndon, VA), Senior</w:t>
+      <w:r>
+        <w:t>Compu</w:t>
+      </w:r>
+      <w:r>
+        <w:t>G</w:t>
+      </w:r>
+      <w:r>
+        <w:t>ain (Herndon, VA), Senior</w:t>
       </w:r>
       <w:r>
         <w:t xml:space="preserve"> Architecture</w:t>
@@ -352,42 +587,49 @@
     </w:p>
     <w:p>
       <w:r>
-        <w:t>Work</w:t>
-      </w:r>
-      <w:r>
-        <w:t>ed</w:t>
-      </w:r>
-      <w:r>
-        <w:t xml:space="preserve"> on site </w:t>
-      </w:r>
-      <w:r>
-        <w:t xml:space="preserve">at </w:t>
-      </w:r>
-      <w:proofErr w:type="spellStart"/>
-      <w:r>
-        <w:t>CollegeBoard</w:t>
-      </w:r>
-      <w:proofErr w:type="spellEnd"/>
-      <w:r>
-        <w:t xml:space="preserve"> as a technical team lead and software engineer to </w:t>
-      </w:r>
-      <w:r>
-        <w:t>implement</w:t>
-      </w:r>
-      <w:r>
-        <w:t xml:space="preserve"> AP </w:t>
-      </w:r>
-      <w:r>
-        <w:t xml:space="preserve">Full Year Model </w:t>
-      </w:r>
-      <w:r>
-        <w:t>initiative</w:t>
+        <w:t>Led a development team for</w:t>
+      </w:r>
+      <w:r>
+        <w:t xml:space="preserve"> CollegeBoard</w:t>
+      </w:r>
+      <w:r>
+        <w:t>’s</w:t>
+      </w:r>
+      <w:r>
+        <w:t xml:space="preserve"> </w:t>
+      </w:r>
+      <w:r>
+        <w:t xml:space="preserve">Advanced Placement (AP) </w:t>
+      </w:r>
+      <w:r>
+        <w:t xml:space="preserve">course </w:t>
+      </w:r>
+      <w:r>
+        <w:t>registration and exam ordering software platform</w:t>
       </w:r>
       <w:r>
         <w:t>.</w:t>
       </w:r>
       <w:r>
-        <w:t xml:space="preserve"> Core technologies include Spring Boot, AWS Lambda, AWS ECS, AWS DynamoDB, AWS RDS Postgres and Docker.</w:t>
+        <w:t xml:space="preserve"> </w:t>
+      </w:r>
+      <w:r>
+        <w:t>Designed the exam ordering microservice and implemented Java and Python components</w:t>
+      </w:r>
+      <w:r>
+        <w:t xml:space="preserve"> for other microservices</w:t>
+      </w:r>
+      <w:r>
+        <w:t xml:space="preserve">. </w:t>
+      </w:r>
+      <w:r>
+        <w:t>Core technologies include Spring Boot, AWS Lambda, AWS ECS, AWS DynamoDB, AWS RDS Postgres</w:t>
+      </w:r>
+      <w:r>
+        <w:t>, AWS CloudFormation</w:t>
+      </w:r>
+      <w:r>
+        <w:t xml:space="preserve"> and Docker.</w:t>
       </w:r>
     </w:p>
     <w:p>
@@ -407,7 +649,13 @@
         <w:t>As Founder, set the initial technical direction for 5AM and built a vital client portfolio through successful delivery</w:t>
       </w:r>
       <w:r>
-        <w:t xml:space="preserve"> of projects and building a high performing software development staff</w:t>
+        <w:t xml:space="preserve"> of projects and building a high</w:t>
+      </w:r>
+      <w:r>
+        <w:t>-</w:t>
+      </w:r>
+      <w:r>
+        <w:t>performing software development staff</w:t>
       </w:r>
       <w:r>
         <w:t>.</w:t>
@@ -481,7 +729,11 @@
         <w:t>The</w:t>
       </w:r>
       <w:r>
-        <w:t xml:space="preserve"> application tracks and reports instances of food supply adulterants for industry clients. </w:t>
+        <w:t xml:space="preserve"> application tracks and reports instances of food supply adulterants for industry </w:t>
+      </w:r>
+      <w:r>
+        <w:lastRenderedPageBreak/>
+        <w:t xml:space="preserve">clients. </w:t>
       </w:r>
       <w:r>
         <w:br/>
@@ -494,7 +746,13 @@
         <w:t>, CAS authentication integration</w:t>
       </w:r>
       <w:r>
-        <w:t xml:space="preserve"> and Oracle Database.</w:t>
+        <w:t xml:space="preserve"> and Oracle </w:t>
+      </w:r>
+      <w:r>
+        <w:t>RDBMS</w:t>
+      </w:r>
+      <w:r>
+        <w:t>.</w:t>
       </w:r>
     </w:p>
     <w:p>
@@ -565,7 +823,6 @@
         <w:br/>
       </w:r>
       <w:r>
-        <w:lastRenderedPageBreak/>
         <w:br/>
         <w:t xml:space="preserve">Technologies include </w:t>
       </w:r>
@@ -842,6 +1099,7 @@
         <w:pStyle w:val="Heading3"/>
       </w:pPr>
       <w:r>
+        <w:lastRenderedPageBreak/>
         <w:t>AMTI, Internet Administrator</w:t>
       </w:r>
       <w:r>
@@ -913,7 +1171,6 @@
         <w:pStyle w:val="Heading3"/>
       </w:pPr>
       <w:r>
-        <w:lastRenderedPageBreak/>
         <w:t xml:space="preserve">AOL, Internet Systems Developer </w:t>
       </w:r>
       <w:r>
@@ -970,11 +1227,7 @@
       <w:r>
         <w:t>.</w:t>
       </w:r>
-      <w:r>
-        <w:br/>
-      </w:r>
-    </w:p>
-    <w:p/>
+    </w:p>
     <w:p>
       <w:pPr>
         <w:pStyle w:val="Heading2"/>
@@ -1273,415 +1526,6 @@
         <w:pStyle w:val="Heading2"/>
       </w:pPr>
       <w:r>
-        <w:t xml:space="preserve">Current </w:t>
-      </w:r>
-      <w:r>
-        <w:t>Tools and Technologies</w:t>
-      </w:r>
-    </w:p>
-    <w:p>
-      <w:pPr>
-        <w:pStyle w:val="Heading3"/>
-      </w:pPr>
-      <w:r>
-        <w:t>Java</w:t>
-      </w:r>
-    </w:p>
-    <w:p>
-      <w:pPr>
-        <w:pStyle w:val="ListParagraph"/>
-        <w:numPr>
-          <w:ilvl w:val="0"/>
-          <w:numId w:val="2"/>
-        </w:numPr>
-      </w:pPr>
-      <w:r>
-        <w:t>Java SE 8</w:t>
-      </w:r>
-      <w:r>
-        <w:t>, Java EE 8</w:t>
-      </w:r>
-    </w:p>
-    <w:p>
-      <w:pPr>
-        <w:pStyle w:val="ListParagraph"/>
-        <w:numPr>
-          <w:ilvl w:val="0"/>
-          <w:numId w:val="2"/>
-        </w:numPr>
-      </w:pPr>
-      <w:r>
-        <w:t xml:space="preserve">Spring Boot </w:t>
-      </w:r>
-      <w:r>
-        <w:t>1.x stack (Spring Core</w:t>
-      </w:r>
-      <w:r>
-        <w:t xml:space="preserve"> 4.3.x</w:t>
-      </w:r>
-      <w:r>
-        <w:t>, Spring MVC, Spring Data, etc.)</w:t>
-      </w:r>
-    </w:p>
-    <w:p>
-      <w:pPr>
-        <w:pStyle w:val="ListParagraph"/>
-        <w:numPr>
-          <w:ilvl w:val="0"/>
-          <w:numId w:val="2"/>
-        </w:numPr>
-      </w:pPr>
-      <w:r>
-        <w:t>JPA 2.1, Hibernate ORM 5.2.x</w:t>
-      </w:r>
-    </w:p>
-    <w:p>
-      <w:pPr>
-        <w:pStyle w:val="ListParagraph"/>
-        <w:numPr>
-          <w:ilvl w:val="0"/>
-          <w:numId w:val="2"/>
-        </w:numPr>
-      </w:pPr>
-      <w:r>
-        <w:t>Struts</w:t>
-      </w:r>
-      <w:r>
-        <w:t xml:space="preserve"> 2.x</w:t>
-      </w:r>
-    </w:p>
-    <w:p>
-      <w:pPr>
-        <w:pStyle w:val="Heading3"/>
-      </w:pPr>
-      <w:r>
-        <w:t>Web</w:t>
-      </w:r>
-    </w:p>
-    <w:p>
-      <w:pPr>
-        <w:pStyle w:val="ListParagraph"/>
-        <w:numPr>
-          <w:ilvl w:val="0"/>
-          <w:numId w:val="8"/>
-        </w:numPr>
-      </w:pPr>
-      <w:r>
-        <w:t xml:space="preserve">AngularJS </w:t>
-      </w:r>
-      <w:r>
-        <w:t>1.</w:t>
-      </w:r>
-      <w:r>
-        <w:t>5.</w:t>
-      </w:r>
-      <w:r>
-        <w:t>x</w:t>
-      </w:r>
-      <w:r>
-        <w:t>, 1.4.x</w:t>
-      </w:r>
-    </w:p>
-    <w:p>
-      <w:pPr>
-        <w:pStyle w:val="ListParagraph"/>
-        <w:numPr>
-          <w:ilvl w:val="0"/>
-          <w:numId w:val="8"/>
-        </w:numPr>
-      </w:pPr>
-      <w:r>
-        <w:t>JavaScript</w:t>
-      </w:r>
-      <w:r>
-        <w:t xml:space="preserve"> ES5, ES2015, TypeScript 2.2</w:t>
-      </w:r>
-    </w:p>
-    <w:p>
-      <w:pPr>
-        <w:pStyle w:val="ListParagraph"/>
-        <w:numPr>
-          <w:ilvl w:val="0"/>
-          <w:numId w:val="8"/>
-        </w:numPr>
-      </w:pPr>
-      <w:r>
-        <w:t>webpack 2.3.x</w:t>
-      </w:r>
-    </w:p>
-    <w:p>
-      <w:pPr>
-        <w:pStyle w:val="ListParagraph"/>
-        <w:numPr>
-          <w:ilvl w:val="0"/>
-          <w:numId w:val="8"/>
-        </w:numPr>
-      </w:pPr>
-      <w:r>
-        <w:t>jQuery 3.x</w:t>
-      </w:r>
-    </w:p>
-    <w:p>
-      <w:pPr>
-        <w:pStyle w:val="ListParagraph"/>
-        <w:numPr>
-          <w:ilvl w:val="0"/>
-          <w:numId w:val="8"/>
-        </w:numPr>
-      </w:pPr>
-      <w:r>
-        <w:t>HTML5</w:t>
-      </w:r>
-    </w:p>
-    <w:p>
-      <w:pPr>
-        <w:pStyle w:val="ListParagraph"/>
-        <w:numPr>
-          <w:ilvl w:val="0"/>
-          <w:numId w:val="8"/>
-        </w:numPr>
-      </w:pPr>
-      <w:r>
-        <w:t>REST / HATEOAS</w:t>
-      </w:r>
-    </w:p>
-    <w:p>
-      <w:pPr>
-        <w:pStyle w:val="Heading3"/>
-      </w:pPr>
-      <w:r>
-        <w:t>Databases</w:t>
-      </w:r>
-    </w:p>
-    <w:p>
-      <w:pPr>
-        <w:pStyle w:val="ListParagraph"/>
-        <w:numPr>
-          <w:ilvl w:val="0"/>
-          <w:numId w:val="7"/>
-        </w:numPr>
-      </w:pPr>
-      <w:r>
-        <w:t>Oracle Database 12c</w:t>
-      </w:r>
-    </w:p>
-    <w:p>
-      <w:pPr>
-        <w:pStyle w:val="ListParagraph"/>
-        <w:numPr>
-          <w:ilvl w:val="0"/>
-          <w:numId w:val="7"/>
-        </w:numPr>
-      </w:pPr>
-      <w:r>
-        <w:t>Postgre</w:t>
-      </w:r>
-      <w:r>
-        <w:t>SQL 9.x</w:t>
-      </w:r>
-    </w:p>
-    <w:p>
-      <w:pPr>
-        <w:pStyle w:val="ListParagraph"/>
-        <w:numPr>
-          <w:ilvl w:val="0"/>
-          <w:numId w:val="7"/>
-        </w:numPr>
-      </w:pPr>
-      <w:r>
-        <w:t>MySQL</w:t>
-      </w:r>
-      <w:r>
-        <w:t xml:space="preserve"> 5.x</w:t>
-      </w:r>
-    </w:p>
-    <w:p>
-      <w:pPr>
-        <w:pStyle w:val="Heading3"/>
-      </w:pPr>
-      <w:r>
-        <w:t>Deployment</w:t>
-      </w:r>
-    </w:p>
-    <w:p>
-      <w:pPr>
-        <w:pStyle w:val="ListParagraph"/>
-        <w:numPr>
-          <w:ilvl w:val="0"/>
-          <w:numId w:val="7"/>
-        </w:numPr>
-      </w:pPr>
-      <w:r>
-        <w:t>Amazon Web Services</w:t>
-      </w:r>
-      <w:r>
-        <w:t xml:space="preserve"> (AWS)</w:t>
-      </w:r>
-    </w:p>
-    <w:p>
-      <w:pPr>
-        <w:pStyle w:val="ListParagraph"/>
-        <w:numPr>
-          <w:ilvl w:val="0"/>
-          <w:numId w:val="7"/>
-        </w:numPr>
-      </w:pPr>
-      <w:r>
-        <w:t>Tomcat 8.x</w:t>
-      </w:r>
-    </w:p>
-    <w:p>
-      <w:pPr>
-        <w:pStyle w:val="ListParagraph"/>
-        <w:numPr>
-          <w:ilvl w:val="0"/>
-          <w:numId w:val="7"/>
-        </w:numPr>
-      </w:pPr>
-      <w:r>
-        <w:t>JBoss</w:t>
-      </w:r>
-      <w:r>
-        <w:t xml:space="preserve"> Application Server 7.x</w:t>
-      </w:r>
-    </w:p>
-    <w:p>
-      <w:pPr>
-        <w:pStyle w:val="Heading3"/>
-      </w:pPr>
-      <w:r>
-        <w:t>Supporting Tools</w:t>
-      </w:r>
-    </w:p>
-    <w:p>
-      <w:pPr>
-        <w:pStyle w:val="ListParagraph"/>
-        <w:numPr>
-          <w:ilvl w:val="0"/>
-          <w:numId w:val="9"/>
-        </w:numPr>
-      </w:pPr>
-      <w:r>
-        <w:rPr>
-          <w:b/>
-        </w:rPr>
-        <w:t>IDEs:</w:t>
-      </w:r>
-      <w:r>
-        <w:t xml:space="preserve"> </w:t>
-      </w:r>
-      <w:r>
-        <w:t xml:space="preserve">IntelliJ IDEA 2017, Eclipse </w:t>
-      </w:r>
-      <w:r>
-        <w:t>Neon (4.6.x)</w:t>
-      </w:r>
-    </w:p>
-    <w:p>
-      <w:pPr>
-        <w:pStyle w:val="ListParagraph"/>
-        <w:numPr>
-          <w:ilvl w:val="0"/>
-          <w:numId w:val="9"/>
-        </w:numPr>
-      </w:pPr>
-      <w:r>
-        <w:rPr>
-          <w:b/>
-        </w:rPr>
-        <w:t>UML</w:t>
-      </w:r>
-      <w:r>
-        <w:t xml:space="preserve">: Enterprise Architect 13, MagicDraw </w:t>
-      </w:r>
-      <w:r>
-        <w:t>17.0.x</w:t>
-      </w:r>
-    </w:p>
-    <w:p>
-      <w:pPr>
-        <w:pStyle w:val="ListParagraph"/>
-        <w:numPr>
-          <w:ilvl w:val="0"/>
-          <w:numId w:val="8"/>
-        </w:numPr>
-      </w:pPr>
-      <w:r>
-        <w:rPr>
-          <w:b/>
-        </w:rPr>
-        <w:t>Testing:</w:t>
-      </w:r>
-      <w:r>
-        <w:t xml:space="preserve"> </w:t>
-      </w:r>
-      <w:r>
-        <w:t>JUnit 4.x</w:t>
-      </w:r>
-      <w:r>
-        <w:t xml:space="preserve">, Selenium 3.x, </w:t>
-      </w:r>
-      <w:r>
-        <w:t xml:space="preserve">Cucumber-JVM 1.2.x, </w:t>
-      </w:r>
-      <w:r>
-        <w:t xml:space="preserve">Serenity 1.2.x, Karma 1.5.x, </w:t>
-      </w:r>
-      <w:r>
-        <w:br/>
-        <w:t>Jasmine 2.5.x, Protractor 5.1.x</w:t>
-      </w:r>
-    </w:p>
-    <w:p>
-      <w:pPr>
-        <w:pStyle w:val="Heading3"/>
-      </w:pPr>
-      <w:r>
-        <w:lastRenderedPageBreak/>
-        <w:t>Development Processes</w:t>
-      </w:r>
-    </w:p>
-    <w:p>
-      <w:pPr>
-        <w:pStyle w:val="ListParagraph"/>
-        <w:numPr>
-          <w:ilvl w:val="0"/>
-          <w:numId w:val="10"/>
-        </w:numPr>
-      </w:pPr>
-      <w:r>
-        <w:t>Kanban</w:t>
-      </w:r>
-    </w:p>
-    <w:p>
-      <w:pPr>
-        <w:pStyle w:val="ListParagraph"/>
-        <w:numPr>
-          <w:ilvl w:val="0"/>
-          <w:numId w:val="10"/>
-        </w:numPr>
-      </w:pPr>
-      <w:r>
-        <w:t>Scrum</w:t>
-      </w:r>
-    </w:p>
-    <w:p>
-      <w:pPr>
-        <w:pStyle w:val="ListParagraph"/>
-        <w:numPr>
-          <w:ilvl w:val="0"/>
-          <w:numId w:val="10"/>
-        </w:numPr>
-      </w:pPr>
-      <w:r>
-        <w:t>Rational Unified Process</w:t>
-      </w:r>
-    </w:p>
-    <w:p>
-      <w:pPr>
-        <w:pStyle w:val="Heading2"/>
-      </w:pPr>
-      <w:r>
         <w:t>Awards and Notables</w:t>
       </w:r>
       <w:r>
@@ -1716,9 +1560,9 @@
       </w:r>
     </w:p>
     <w:sectPr>
-      <w:footerReference w:type="default" r:id="rId9"/>
-      <w:headerReference w:type="first" r:id="rId10"/>
-      <w:footerReference w:type="first" r:id="rId11"/>
+      <w:footerReference w:type="default" r:id="rId8"/>
+      <w:headerReference w:type="first" r:id="rId9"/>
+      <w:footerReference w:type="first" r:id="rId10"/>
       <w:pgSz w:w="12240" w:h="15840"/>
       <w:pgMar w:top="1440" w:right="1440" w:bottom="1440" w:left="1440" w:header="0" w:footer="720" w:gutter="0"/>
       <w:cols w:space="720"/>
@@ -1805,7 +1649,13 @@
       <w:t>1560</w:t>
     </w:r>
     <w:r>
-      <w:t xml:space="preserve"> | eric.tavela@alevat.com</w:t>
+      <w:t xml:space="preserve"> | </w:t>
+    </w:r>
+    <w:r>
+      <w:t>etavela@gmail</w:t>
+    </w:r>
+    <w:r>
+      <w:t>.com</w:t>
     </w:r>
   </w:p>
   <w:p>
@@ -1850,8 +1700,13 @@
       <w:tab/>
     </w:r>
     <w:r>
-      <w:t>Eric Tavela</w:t>
+      <w:t xml:space="preserve">Eric </w:t>
     </w:r>
+    <w:proofErr w:type="spellStart"/>
+    <w:r>
+      <w:t>Tavela</w:t>
+    </w:r>
+    <w:proofErr w:type="spellEnd"/>
   </w:p>
   <w:p>
     <w:pPr>
@@ -1861,7 +1716,10 @@
       <w:t>602-722-1560</w:t>
     </w:r>
     <w:r>
-      <w:t xml:space="preserve"> | eric.tavela@alevat.com</w:t>
+      <w:t xml:space="preserve"> | </w:t>
+    </w:r>
+    <w:r>
+      <w:t>etavela@gmail.com</w:t>
     </w:r>
   </w:p>
 </w:ftr>
@@ -4328,6 +4186,18 @@
       <w:u w:val="single"/>
     </w:rPr>
   </w:style>
+  <w:style w:type="character" w:styleId="UnresolvedMention">
+    <w:name w:val="Unresolved Mention"/>
+    <w:basedOn w:val="DefaultParagraphFont"/>
+    <w:uiPriority w:val="99"/>
+    <w:semiHidden/>
+    <w:unhideWhenUsed/>
+    <w:rsid w:val="00FD5388"/>
+    <w:rPr>
+      <w:color w:val="605E5C"/>
+      <w:shd w:val="clear" w:color="auto" w:fill="E1DFDD"/>
+    </w:rPr>
+  </w:style>
 </w:styles>
 </file>
 

</xml_diff>

<commit_message>
Updated resume to include Aura
</commit_message>
<xml_diff>
--- a/eric_tavela.docx
+++ b/eric_tavela.docx
@@ -1,6 +1,6 @@
 
 <file path=word/document.xml><?xml version="1.0" encoding="utf-8"?>
-<w:document xmlns:wpc="http://schemas.microsoft.com/office/word/2010/wordprocessingCanvas" xmlns:cx="http://schemas.microsoft.com/office/drawing/2014/chartex" xmlns:cx1="http://schemas.microsoft.com/office/drawing/2015/9/8/chartex" xmlns:cx2="http://schemas.microsoft.com/office/drawing/2015/10/21/chartex" xmlns:cx3="http://schemas.microsoft.com/office/drawing/2016/5/9/chartex" xmlns:cx4="http://schemas.microsoft.com/office/drawing/2016/5/10/chartex" xmlns:cx5="http://schemas.microsoft.com/office/drawing/2016/5/11/chartex" xmlns:cx6="http://schemas.microsoft.com/office/drawing/2016/5/12/chartex" xmlns:cx7="http://schemas.microsoft.com/office/drawing/2016/5/13/chartex" xmlns:cx8="http://schemas.microsoft.com/office/drawing/2016/5/14/chartex" xmlns:mc="http://schemas.openxmlformats.org/markup-compatibility/2006" xmlns:aink="http://schemas.microsoft.com/office/drawing/2016/ink" xmlns:am3d="http://schemas.microsoft.com/office/drawing/2017/model3d" xmlns:o="urn:schemas-microsoft-com:office:office" xmlns:r="http://schemas.openxmlformats.org/officeDocument/2006/relationships" xmlns:m="http://schemas.openxmlformats.org/officeDocument/2006/math" xmlns:v="urn:schemas-microsoft-com:vml" xmlns:wp14="http://schemas.microsoft.com/office/word/2010/wordprocessingDrawing" xmlns:wp="http://schemas.openxmlformats.org/drawingml/2006/wordprocessingDrawing" xmlns:w10="urn:schemas-microsoft-com:office:word" xmlns:w="http://schemas.openxmlformats.org/wordprocessingml/2006/main" xmlns:w14="http://schemas.microsoft.com/office/word/2010/wordml" xmlns:w15="http://schemas.microsoft.com/office/word/2012/wordml" xmlns:w16cex="http://schemas.microsoft.com/office/word/2018/wordml/cex" xmlns:w16cid="http://schemas.microsoft.com/office/word/2016/wordml/cid" xmlns:w16="http://schemas.microsoft.com/office/word/2018/wordml" xmlns:w16se="http://schemas.microsoft.com/office/word/2015/wordml/symex" xmlns:wpg="http://schemas.microsoft.com/office/word/2010/wordprocessingGroup" xmlns:wpi="http://schemas.microsoft.com/office/word/2010/wordprocessingInk" xmlns:wne="http://schemas.microsoft.com/office/word/2006/wordml" xmlns:wps="http://schemas.microsoft.com/office/word/2010/wordprocessingShape" mc:Ignorable="w14 w15 w16se w16cid w16 w16cex wp14">
+<w:document xmlns:wpc="http://schemas.microsoft.com/office/word/2010/wordprocessingCanvas" xmlns:cx="http://schemas.microsoft.com/office/drawing/2014/chartex" xmlns:cx1="http://schemas.microsoft.com/office/drawing/2015/9/8/chartex" xmlns:cx2="http://schemas.microsoft.com/office/drawing/2015/10/21/chartex" xmlns:cx3="http://schemas.microsoft.com/office/drawing/2016/5/9/chartex" xmlns:cx4="http://schemas.microsoft.com/office/drawing/2016/5/10/chartex" xmlns:cx5="http://schemas.microsoft.com/office/drawing/2016/5/11/chartex" xmlns:cx6="http://schemas.microsoft.com/office/drawing/2016/5/12/chartex" xmlns:cx7="http://schemas.microsoft.com/office/drawing/2016/5/13/chartex" xmlns:cx8="http://schemas.microsoft.com/office/drawing/2016/5/14/chartex" xmlns:mc="http://schemas.openxmlformats.org/markup-compatibility/2006" xmlns:aink="http://schemas.microsoft.com/office/drawing/2016/ink" xmlns:am3d="http://schemas.microsoft.com/office/drawing/2017/model3d" xmlns:o="urn:schemas-microsoft-com:office:office" xmlns:r="http://schemas.openxmlformats.org/officeDocument/2006/relationships" xmlns:m="http://schemas.openxmlformats.org/officeDocument/2006/math" xmlns:v="urn:schemas-microsoft-com:vml" xmlns:wp14="http://schemas.microsoft.com/office/word/2010/wordprocessingDrawing" xmlns:wp="http://schemas.openxmlformats.org/drawingml/2006/wordprocessingDrawing" xmlns:w10="urn:schemas-microsoft-com:office:word" xmlns:w="http://schemas.openxmlformats.org/wordprocessingml/2006/main" xmlns:w14="http://schemas.microsoft.com/office/word/2010/wordml" xmlns:w15="http://schemas.microsoft.com/office/word/2012/wordml" xmlns:w16cex="http://schemas.microsoft.com/office/word/2018/wordml/cex" xmlns:w16cid="http://schemas.microsoft.com/office/word/2016/wordml/cid" xmlns:w16="http://schemas.microsoft.com/office/word/2018/wordml" xmlns:w16sdtdh="http://schemas.microsoft.com/office/word/2020/wordml/sdtdatahash" xmlns:w16se="http://schemas.microsoft.com/office/word/2015/wordml/symex" xmlns:wpg="http://schemas.microsoft.com/office/word/2010/wordprocessingGroup" xmlns:wpi="http://schemas.microsoft.com/office/word/2010/wordprocessingInk" xmlns:wne="http://schemas.microsoft.com/office/word/2006/wordml" xmlns:wps="http://schemas.microsoft.com/office/word/2010/wordprocessingShape" mc:Ignorable="w14 w15 w16se w16cid w16 w16cex w16sdtdh wp14">
   <w:body>
     <w:tbl>
       <w:tblPr>
@@ -342,7 +342,160 @@
         <w:rPr>
           <w:rFonts w:ascii="Calibri" w:hAnsi="Calibri" w:cs="Calibri"/>
         </w:rPr>
-        <w:t>CompuGain (Herndon, VA), Full Stack Engineer</w:t>
+        <w:t>Aura</w:t>
+      </w:r>
+      <w:r>
+        <w:rPr>
+          <w:rFonts w:ascii="Calibri" w:hAnsi="Calibri" w:cs="Calibri"/>
+        </w:rPr>
+        <w:t xml:space="preserve"> (</w:t>
+      </w:r>
+      <w:r>
+        <w:rPr>
+          <w:rFonts w:ascii="Calibri" w:hAnsi="Calibri" w:cs="Calibri"/>
+        </w:rPr>
+        <w:t>Burlington, MA</w:t>
+      </w:r>
+      <w:r>
+        <w:rPr>
+          <w:rFonts w:ascii="Calibri" w:hAnsi="Calibri" w:cs="Calibri"/>
+        </w:rPr>
+        <w:t xml:space="preserve">), </w:t>
+      </w:r>
+      <w:r>
+        <w:rPr>
+          <w:rFonts w:ascii="Calibri" w:hAnsi="Calibri" w:cs="Calibri"/>
+        </w:rPr>
+        <w:t>Senior Platform Engineer</w:t>
+      </w:r>
+      <w:r>
+        <w:rPr>
+          <w:rFonts w:ascii="Calibri" w:hAnsi="Calibri" w:cs="Calibri"/>
+        </w:rPr>
+        <w:tab/>
+      </w:r>
+      <w:r>
+        <w:rPr>
+          <w:rFonts w:ascii="Calibri" w:hAnsi="Calibri" w:cs="Calibri"/>
+        </w:rPr>
+        <w:t>2021</w:t>
+      </w:r>
+      <w:r>
+        <w:rPr>
+          <w:rFonts w:ascii="Calibri" w:hAnsi="Calibri" w:cs="Calibri"/>
+        </w:rPr>
+        <w:t xml:space="preserve"> - present</w:t>
+      </w:r>
+    </w:p>
+    <w:p>
+      <w:pPr>
+        <w:rPr>
+          <w:rFonts w:ascii="Calibri" w:hAnsi="Calibri" w:cs="Calibri"/>
+        </w:rPr>
+      </w:pPr>
+      <w:r>
+        <w:rPr>
+          <w:rFonts w:ascii="Calibri" w:hAnsi="Calibri" w:cs="Calibri"/>
+        </w:rPr>
+        <w:t>Desig</w:t>
+      </w:r>
+      <w:r>
+        <w:rPr>
+          <w:rFonts w:ascii="Calibri" w:hAnsi="Calibri" w:cs="Calibri"/>
+        </w:rPr>
+        <w:t>n, implement and deploy foundational platform services in AWS for the Aura digital security tool</w:t>
+      </w:r>
+      <w:r>
+        <w:rPr>
+          <w:rFonts w:ascii="Calibri" w:hAnsi="Calibri" w:cs="Calibri"/>
+        </w:rPr>
+        <w:t xml:space="preserve"> suite</w:t>
+      </w:r>
+      <w:r>
+        <w:rPr>
+          <w:rFonts w:ascii="Calibri" w:hAnsi="Calibri" w:cs="Calibri"/>
+        </w:rPr>
+        <w:t>.</w:t>
+      </w:r>
+      <w:r>
+        <w:rPr>
+          <w:rFonts w:ascii="Calibri" w:hAnsi="Calibri" w:cs="Calibri"/>
+        </w:rPr>
+        <w:t xml:space="preserve"> </w:t>
+      </w:r>
+      <w:r>
+        <w:rPr>
+          <w:rFonts w:ascii="Calibri" w:hAnsi="Calibri" w:cs="Calibri"/>
+        </w:rPr>
+        <w:t>Services are implemented as Node.js 16 AWS Lambda functions</w:t>
+      </w:r>
+      <w:r>
+        <w:rPr>
+          <w:rFonts w:ascii="Calibri" w:hAnsi="Calibri" w:cs="Calibri"/>
+        </w:rPr>
+        <w:t xml:space="preserve">, must </w:t>
+      </w:r>
+      <w:r>
+        <w:rPr>
+          <w:rFonts w:ascii="Calibri" w:hAnsi="Calibri" w:cs="Calibri"/>
+        </w:rPr>
+        <w:t>operate at high-scale</w:t>
+      </w:r>
+      <w:r>
+        <w:rPr>
+          <w:rFonts w:ascii="Calibri" w:hAnsi="Calibri" w:cs="Calibri"/>
+        </w:rPr>
+        <w:t xml:space="preserve"> (</w:t>
+      </w:r>
+      <w:r>
+        <w:rPr>
+          <w:rFonts w:ascii="Calibri" w:hAnsi="Calibri" w:cs="Calibri"/>
+        </w:rPr>
+        <w:t>approximately 15 million API invocations per day</w:t>
+      </w:r>
+      <w:r>
+        <w:rPr>
+          <w:rFonts w:ascii="Calibri" w:hAnsi="Calibri" w:cs="Calibri"/>
+        </w:rPr>
+        <w:t>) and provide a high level of security to secure customer authentication and billing data.</w:t>
+      </w:r>
+    </w:p>
+    <w:p>
+      <w:pPr>
+        <w:pStyle w:val="Heading3"/>
+        <w:rPr>
+          <w:rFonts w:ascii="Calibri" w:hAnsi="Calibri" w:cs="Calibri"/>
+        </w:rPr>
+      </w:pPr>
+      <w:r>
+        <w:rPr>
+          <w:rFonts w:ascii="Calibri" w:hAnsi="Calibri" w:cs="Calibri"/>
+        </w:rPr>
+        <w:t xml:space="preserve">Green Light Software </w:t>
+      </w:r>
+      <w:r>
+        <w:rPr>
+          <w:rFonts w:ascii="Calibri" w:hAnsi="Calibri" w:cs="Calibri"/>
+        </w:rPr>
+        <w:t>(</w:t>
+      </w:r>
+      <w:r>
+        <w:rPr>
+          <w:rFonts w:ascii="Calibri" w:hAnsi="Calibri" w:cs="Calibri"/>
+        </w:rPr>
+        <w:t>Reston</w:t>
+      </w:r>
+      <w:r>
+        <w:rPr>
+          <w:rFonts w:ascii="Calibri" w:hAnsi="Calibri" w:cs="Calibri"/>
+        </w:rPr>
+        <w:t xml:space="preserve">, VA), </w:t>
+      </w:r>
+      <w:r>
+        <w:rPr>
+          <w:rFonts w:ascii="Calibri" w:hAnsi="Calibri" w:cs="Calibri"/>
+        </w:rPr>
+        <w:t>Founding Member</w:t>
       </w:r>
       <w:r>
         <w:rPr>
@@ -362,79 +515,121 @@
         <w:rPr>
           <w:rFonts w:ascii="Calibri" w:hAnsi="Calibri" w:cs="Calibri"/>
         </w:rPr>
-        <w:t>Design</w:t>
-      </w:r>
-      <w:r>
-        <w:rPr>
-          <w:rFonts w:ascii="Calibri" w:hAnsi="Calibri" w:cs="Calibri"/>
-        </w:rPr>
-        <w:t>ed</w:t>
-      </w:r>
-      <w:r>
-        <w:rPr>
-          <w:rFonts w:ascii="Calibri" w:hAnsi="Calibri" w:cs="Calibri"/>
-        </w:rPr>
-        <w:t xml:space="preserve"> and </w:t>
-      </w:r>
-      <w:r>
-        <w:rPr>
-          <w:rFonts w:ascii="Calibri" w:hAnsi="Calibri" w:cs="Calibri"/>
-        </w:rPr>
-        <w:t xml:space="preserve">implemented high-performance message ingestion </w:t>
-      </w:r>
-      <w:r>
-        <w:rPr>
-          <w:rFonts w:ascii="Calibri" w:hAnsi="Calibri" w:cs="Calibri"/>
-        </w:rPr>
-        <w:t xml:space="preserve">framework </w:t>
-      </w:r>
-      <w:r>
-        <w:rPr>
-          <w:rFonts w:ascii="Calibri" w:hAnsi="Calibri" w:cs="Calibri"/>
-        </w:rPr>
-        <w:t xml:space="preserve">and other software components </w:t>
-      </w:r>
-      <w:r>
-        <w:rPr>
-          <w:rFonts w:ascii="Calibri" w:hAnsi="Calibri" w:cs="Calibri"/>
-        </w:rPr>
-        <w:t xml:space="preserve">for College Board’s Learning Management System (LMS) using AWS </w:t>
-      </w:r>
-      <w:r>
-        <w:rPr>
-          <w:rFonts w:ascii="Calibri" w:hAnsi="Calibri" w:cs="Calibri"/>
-        </w:rPr>
-        <w:t>Lambda (Node.js</w:t>
-      </w:r>
-      <w:r>
-        <w:rPr>
-          <w:rFonts w:ascii="Calibri" w:hAnsi="Calibri" w:cs="Calibri"/>
-        </w:rPr>
-        <w:t xml:space="preserve"> 14</w:t>
-      </w:r>
-      <w:r>
-        <w:rPr>
-          <w:rFonts w:ascii="Calibri" w:hAnsi="Calibri" w:cs="Calibri"/>
-        </w:rPr>
-        <w:t xml:space="preserve"> with Serverless Framework</w:t>
-      </w:r>
-      <w:r>
-        <w:rPr>
-          <w:rFonts w:ascii="Calibri" w:hAnsi="Calibri" w:cs="Calibri"/>
-        </w:rPr>
-        <w:t>)</w:t>
-      </w:r>
-      <w:r>
-        <w:rPr>
-          <w:rFonts w:ascii="Calibri" w:hAnsi="Calibri" w:cs="Calibri"/>
-        </w:rPr>
-        <w:t>, SNS, SQS, DynamoDB and RDS</w:t>
-      </w:r>
-      <w:r>
-        <w:rPr>
-          <w:rFonts w:ascii="Calibri" w:hAnsi="Calibri" w:cs="Calibri"/>
-        </w:rPr>
-        <w:t xml:space="preserve"> (Aurora PostgreSQL)</w:t>
+        <w:t xml:space="preserve">As a side project, founded </w:t>
+      </w:r>
+      <w:r>
+        <w:rPr>
+          <w:rFonts w:ascii="Calibri" w:hAnsi="Calibri" w:cs="Calibri"/>
+        </w:rPr>
+        <w:t xml:space="preserve">software </w:t>
+      </w:r>
+      <w:r>
+        <w:rPr>
+          <w:rFonts w:ascii="Calibri" w:hAnsi="Calibri" w:cs="Calibri"/>
+        </w:rPr>
+        <w:t xml:space="preserve">start-up to provide operational support </w:t>
+      </w:r>
+      <w:r>
+        <w:rPr>
+          <w:rFonts w:ascii="Calibri" w:hAnsi="Calibri" w:cs="Calibri"/>
+        </w:rPr>
+        <w:t>for</w:t>
+      </w:r>
+      <w:r>
+        <w:rPr>
+          <w:rFonts w:ascii="Calibri" w:hAnsi="Calibri" w:cs="Calibri"/>
+        </w:rPr>
+        <w:t xml:space="preserve"> worker cooperatives.</w:t>
+      </w:r>
+      <w:r>
+        <w:rPr>
+          <w:rFonts w:ascii="Calibri" w:hAnsi="Calibri" w:cs="Calibri"/>
+        </w:rPr>
+        <w:t xml:space="preserve"> Project architecture is implemented to run </w:t>
+      </w:r>
+      <w:r>
+        <w:rPr>
+          <w:rFonts w:ascii="Calibri" w:hAnsi="Calibri" w:cs="Calibri"/>
+        </w:rPr>
+        <w:t>on</w:t>
+      </w:r>
+      <w:r>
+        <w:rPr>
+          <w:rFonts w:ascii="Calibri" w:hAnsi="Calibri" w:cs="Calibri"/>
+        </w:rPr>
+        <w:t xml:space="preserve"> Kubernetes 1.</w:t>
+      </w:r>
+      <w:r>
+        <w:rPr>
+          <w:rFonts w:ascii="Calibri" w:hAnsi="Calibri" w:cs="Calibri"/>
+        </w:rPr>
+        <w:t>21</w:t>
+      </w:r>
+      <w:r>
+        <w:rPr>
+          <w:rFonts w:ascii="Calibri" w:hAnsi="Calibri" w:cs="Calibri"/>
+        </w:rPr>
+        <w:t xml:space="preserve"> as lightweight Node.js 1</w:t>
+      </w:r>
+      <w:r>
+        <w:rPr>
+          <w:rFonts w:ascii="Calibri" w:hAnsi="Calibri" w:cs="Calibri"/>
+        </w:rPr>
+        <w:t>6</w:t>
+      </w:r>
+      <w:r>
+        <w:rPr>
+          <w:rFonts w:ascii="Calibri" w:hAnsi="Calibri" w:cs="Calibri"/>
+        </w:rPr>
+        <w:t xml:space="preserve"> microservices invoked via Knative Eventing and Serving</w:t>
+      </w:r>
+      <w:r>
+        <w:rPr>
+          <w:rFonts w:ascii="Calibri" w:hAnsi="Calibri" w:cs="Calibri"/>
+        </w:rPr>
+        <w:t xml:space="preserve"> 0.26</w:t>
+      </w:r>
+      <w:r>
+        <w:rPr>
+          <w:rFonts w:ascii="Calibri" w:hAnsi="Calibri" w:cs="Calibri"/>
+        </w:rPr>
+        <w:t xml:space="preserve"> within an Istio 1.</w:t>
+      </w:r>
+      <w:r>
+        <w:rPr>
+          <w:rFonts w:ascii="Calibri" w:hAnsi="Calibri" w:cs="Calibri"/>
+        </w:rPr>
+        <w:t>12</w:t>
+      </w:r>
+      <w:r>
+        <w:rPr>
+          <w:rFonts w:ascii="Calibri" w:hAnsi="Calibri" w:cs="Calibri"/>
+        </w:rPr>
+        <w:t xml:space="preserve"> service mesh with Cassandra </w:t>
+      </w:r>
+      <w:r>
+        <w:rPr>
+          <w:rFonts w:ascii="Calibri" w:hAnsi="Calibri" w:cs="Calibri"/>
+        </w:rPr>
+        <w:t>4.0</w:t>
+      </w:r>
+      <w:r>
+        <w:rPr>
+          <w:rFonts w:ascii="Calibri" w:hAnsi="Calibri" w:cs="Calibri"/>
+        </w:rPr>
+        <w:t xml:space="preserve"> as the data store</w:t>
+      </w:r>
+      <w:r>
+        <w:rPr>
+          <w:rFonts w:ascii="Calibri" w:hAnsi="Calibri" w:cs="Calibri"/>
+        </w:rPr>
+        <w:t xml:space="preserve"> and React</w:t>
+      </w:r>
+      <w:r>
+        <w:rPr>
+          <w:rFonts w:ascii="Calibri" w:hAnsi="Calibri" w:cs="Calibri"/>
+        </w:rPr>
+        <w:t xml:space="preserve"> 17.0 as the front end</w:t>
       </w:r>
       <w:r>
         <w:rPr>
@@ -446,13 +641,49 @@
         <w:rPr>
           <w:rFonts w:ascii="Calibri" w:hAnsi="Calibri" w:cs="Calibri"/>
         </w:rPr>
-        <w:t xml:space="preserve">Set up </w:t>
-      </w:r>
-      <w:r>
-        <w:rPr>
-          <w:rFonts w:ascii="Calibri" w:hAnsi="Calibri" w:cs="Calibri"/>
-        </w:rPr>
-        <w:t>CI/CD for the LMS project with framework built on AWS CodeBuild and CodePipeline services</w:t>
+        <w:t xml:space="preserve">Infrastructure configuration and CI/CD </w:t>
+      </w:r>
+      <w:r>
+        <w:rPr>
+          <w:rFonts w:ascii="Calibri" w:hAnsi="Calibri" w:cs="Calibri"/>
+        </w:rPr>
+        <w:t>are</w:t>
+      </w:r>
+      <w:r>
+        <w:rPr>
+          <w:rFonts w:ascii="Calibri" w:hAnsi="Calibri" w:cs="Calibri"/>
+        </w:rPr>
+        <w:t xml:space="preserve"> implemented with Terraform </w:t>
+      </w:r>
+      <w:r>
+        <w:rPr>
+          <w:rFonts w:ascii="Calibri" w:hAnsi="Calibri" w:cs="Calibri"/>
+        </w:rPr>
+        <w:t>1.1</w:t>
+      </w:r>
+      <w:r>
+        <w:rPr>
+          <w:rFonts w:ascii="Calibri" w:hAnsi="Calibri" w:cs="Calibri"/>
+        </w:rPr>
+        <w:t xml:space="preserve">, Argo CD </w:t>
+      </w:r>
+      <w:r>
+        <w:rPr>
+          <w:rFonts w:ascii="Calibri" w:hAnsi="Calibri" w:cs="Calibri"/>
+        </w:rPr>
+        <w:t>2.2</w:t>
+      </w:r>
+      <w:r>
+        <w:rPr>
+          <w:rFonts w:ascii="Calibri" w:hAnsi="Calibri" w:cs="Calibri"/>
+        </w:rPr>
+        <w:t xml:space="preserve"> and Tekton Pipeline 0.</w:t>
+      </w:r>
+      <w:r>
+        <w:rPr>
+          <w:rFonts w:ascii="Calibri" w:hAnsi="Calibri" w:cs="Calibri"/>
+        </w:rPr>
+        <w:t>32</w:t>
       </w:r>
       <w:r>
         <w:rPr>
@@ -472,135 +703,39 @@
         <w:rPr>
           <w:rFonts w:ascii="Calibri" w:hAnsi="Calibri" w:cs="Calibri"/>
         </w:rPr>
-        <w:t xml:space="preserve">Green Light Software </w:t>
-      </w:r>
-      <w:r>
-        <w:rPr>
-          <w:rFonts w:ascii="Calibri" w:hAnsi="Calibri" w:cs="Calibri"/>
-        </w:rPr>
-        <w:t>(</w:t>
-      </w:r>
-      <w:r>
-        <w:rPr>
-          <w:rFonts w:ascii="Calibri" w:hAnsi="Calibri" w:cs="Calibri"/>
-        </w:rPr>
-        <w:t>Reston</w:t>
-      </w:r>
-      <w:r>
-        <w:rPr>
-          <w:rFonts w:ascii="Calibri" w:hAnsi="Calibri" w:cs="Calibri"/>
-        </w:rPr>
-        <w:t xml:space="preserve">, VA), </w:t>
-      </w:r>
-      <w:r>
-        <w:rPr>
-          <w:rFonts w:ascii="Calibri" w:hAnsi="Calibri" w:cs="Calibri"/>
-        </w:rPr>
-        <w:t>Founding Member</w:t>
+        <w:t>CompuGain (Herndon, VA), Full Stack Engineer</w:t>
       </w:r>
       <w:r>
         <w:rPr>
           <w:rFonts w:ascii="Calibri" w:hAnsi="Calibri" w:cs="Calibri"/>
         </w:rPr>
         <w:tab/>
-        <w:t>2020 - present</w:t>
-      </w:r>
-    </w:p>
-    <w:p>
-      <w:pPr>
-        <w:rPr>
-          <w:rFonts w:ascii="Calibri" w:hAnsi="Calibri" w:cs="Calibri"/>
-        </w:rPr>
-      </w:pPr>
-      <w:r>
-        <w:rPr>
-          <w:rFonts w:ascii="Calibri" w:hAnsi="Calibri" w:cs="Calibri"/>
-        </w:rPr>
-        <w:t xml:space="preserve">As a side project, founded </w:t>
-      </w:r>
-      <w:r>
-        <w:rPr>
-          <w:rFonts w:ascii="Calibri" w:hAnsi="Calibri" w:cs="Calibri"/>
-        </w:rPr>
-        <w:t xml:space="preserve">software </w:t>
-      </w:r>
-      <w:r>
-        <w:rPr>
-          <w:rFonts w:ascii="Calibri" w:hAnsi="Calibri" w:cs="Calibri"/>
-        </w:rPr>
-        <w:t xml:space="preserve">start-up to provide operational support </w:t>
-      </w:r>
-      <w:r>
-        <w:rPr>
-          <w:rFonts w:ascii="Calibri" w:hAnsi="Calibri" w:cs="Calibri"/>
-        </w:rPr>
-        <w:t>for</w:t>
-      </w:r>
-      <w:r>
-        <w:rPr>
-          <w:rFonts w:ascii="Calibri" w:hAnsi="Calibri" w:cs="Calibri"/>
-        </w:rPr>
-        <w:t xml:space="preserve"> worker cooperatives.</w:t>
-      </w:r>
-      <w:r>
-        <w:rPr>
-          <w:rFonts w:ascii="Calibri" w:hAnsi="Calibri" w:cs="Calibri"/>
-        </w:rPr>
-        <w:t xml:space="preserve"> Project architecture is implemented to run </w:t>
-      </w:r>
-      <w:r>
-        <w:rPr>
-          <w:rFonts w:ascii="Calibri" w:hAnsi="Calibri" w:cs="Calibri"/>
-        </w:rPr>
-        <w:t>on</w:t>
-      </w:r>
-      <w:r>
-        <w:rPr>
-          <w:rFonts w:ascii="Calibri" w:hAnsi="Calibri" w:cs="Calibri"/>
-        </w:rPr>
-        <w:t xml:space="preserve"> Kubernetes 1.18 </w:t>
-      </w:r>
-      <w:r>
-        <w:rPr>
-          <w:rFonts w:ascii="Calibri" w:hAnsi="Calibri" w:cs="Calibri"/>
-        </w:rPr>
-        <w:t>(</w:t>
-      </w:r>
-      <w:r>
-        <w:rPr>
-          <w:rFonts w:ascii="Calibri" w:hAnsi="Calibri" w:cs="Calibri"/>
-        </w:rPr>
-        <w:t xml:space="preserve">Google Cloud Platform </w:t>
-      </w:r>
-      <w:r>
-        <w:rPr>
-          <w:rFonts w:ascii="Calibri" w:hAnsi="Calibri" w:cs="Calibri"/>
-        </w:rPr>
-        <w:t xml:space="preserve">GKE) </w:t>
-      </w:r>
-      <w:r>
-        <w:rPr>
-          <w:rFonts w:ascii="Calibri" w:hAnsi="Calibri" w:cs="Calibri"/>
-        </w:rPr>
-        <w:t>as lightweight Node.js 14 microservices invoked via Knative Eventing 0.21 and Serving 0.21 within an Istio 1.9 service mesh with Cassandra 3.11 as the data store</w:t>
-      </w:r>
-      <w:r>
-        <w:rPr>
-          <w:rFonts w:ascii="Calibri" w:hAnsi="Calibri" w:cs="Calibri"/>
-        </w:rPr>
-        <w:t xml:space="preserve">. </w:t>
-      </w:r>
-      <w:r>
-        <w:rPr>
-          <w:rFonts w:ascii="Calibri" w:hAnsi="Calibri" w:cs="Calibri"/>
-        </w:rPr>
-        <w:t>Infrastructure configuration and CI/CD is implemented with Terraform 0.14, Argo CD 1.8</w:t>
-      </w:r>
-      <w:r>
-        <w:rPr>
-          <w:rFonts w:ascii="Calibri" w:hAnsi="Calibri" w:cs="Calibri"/>
-        </w:rPr>
-        <w:t xml:space="preserve"> and Tekton Pipeline 0.21.</w:t>
+        <w:t xml:space="preserve">2020 - </w:t>
+      </w:r>
+      <w:r>
+        <w:rPr>
+          <w:rFonts w:ascii="Calibri" w:hAnsi="Calibri" w:cs="Calibri"/>
+        </w:rPr>
+        <w:t>2021</w:t>
+      </w:r>
+    </w:p>
+    <w:p>
+      <w:pPr>
+        <w:rPr>
+          <w:rFonts w:ascii="Calibri" w:hAnsi="Calibri" w:cs="Calibri"/>
+        </w:rPr>
+      </w:pPr>
+      <w:r>
+        <w:rPr>
+          <w:rFonts w:ascii="Calibri" w:hAnsi="Calibri" w:cs="Calibri"/>
+        </w:rPr>
+        <w:t>Designed and implemented high-performance message ingestion framework and other software components for College Board’s Learning Management System (LMS) using AWS Lambda (Node.js 14 with Serverless Framework), SNS, SQS, DynamoDB and RDS (Aurora PostgreSQL). Set up CI/CD for the LMS project with framework built on AWS CodeBuild and CodePipeline services</w:t>
+      </w:r>
+      <w:r>
+        <w:rPr>
+          <w:rFonts w:ascii="Calibri" w:hAnsi="Calibri" w:cs="Calibri"/>
+        </w:rPr>
+        <w:t>.</w:t>
       </w:r>
     </w:p>
     <w:p>
@@ -1100,6 +1235,7 @@
         <w:rPr>
           <w:rFonts w:ascii="Calibri" w:hAnsi="Calibri" w:cs="Calibri"/>
         </w:rPr>
+        <w:lastRenderedPageBreak/>
         <w:t>Led implementation teams</w:t>
       </w:r>
       <w:r>
@@ -1184,7 +1320,6 @@
         <w:rPr>
           <w:rFonts w:ascii="Calibri" w:hAnsi="Calibri" w:cs="Calibri"/>
         </w:rPr>
-        <w:lastRenderedPageBreak/>
         <w:t>Technologies include Spring Boot, AngularJS, JHipster, MySQL, Cassandra, Cucumber, Serenity and Docker.</w:t>
       </w:r>
       <w:r>
@@ -1789,6 +1924,7 @@
         <w:rPr>
           <w:rFonts w:ascii="Calibri" w:hAnsi="Calibri" w:cs="Calibri"/>
         </w:rPr>
+        <w:lastRenderedPageBreak/>
         <w:t>Awarded Contractor Employee of the Quarter and twice awarded Unisys Achievement Award for Excellence.</w:t>
       </w:r>
     </w:p>
@@ -1803,7 +1939,6 @@
         <w:rPr>
           <w:rFonts w:ascii="Calibri" w:hAnsi="Calibri" w:cs="Calibri"/>
         </w:rPr>
-        <w:lastRenderedPageBreak/>
         <w:t>AMTI, Internet Administrator</w:t>
       </w:r>
       <w:r>
@@ -2409,7 +2544,7 @@
 </file>
 
 <file path=word/endnotes.xml><?xml version="1.0" encoding="utf-8"?>
-<w:endnotes xmlns:wpc="http://schemas.microsoft.com/office/word/2010/wordprocessingCanvas" xmlns:cx="http://schemas.microsoft.com/office/drawing/2014/chartex" xmlns:cx1="http://schemas.microsoft.com/office/drawing/2015/9/8/chartex" xmlns:cx2="http://schemas.microsoft.com/office/drawing/2015/10/21/chartex" xmlns:cx3="http://schemas.microsoft.com/office/drawing/2016/5/9/chartex" xmlns:cx4="http://schemas.microsoft.com/office/drawing/2016/5/10/chartex" xmlns:cx5="http://schemas.microsoft.com/office/drawing/2016/5/11/chartex" xmlns:cx6="http://schemas.microsoft.com/office/drawing/2016/5/12/chartex" xmlns:cx7="http://schemas.microsoft.com/office/drawing/2016/5/13/chartex" xmlns:cx8="http://schemas.microsoft.com/office/drawing/2016/5/14/chartex" xmlns:mc="http://schemas.openxmlformats.org/markup-compatibility/2006" xmlns:aink="http://schemas.microsoft.com/office/drawing/2016/ink" xmlns:am3d="http://schemas.microsoft.com/office/drawing/2017/model3d" xmlns:o="urn:schemas-microsoft-com:office:office" xmlns:r="http://schemas.openxmlformats.org/officeDocument/2006/relationships" xmlns:m="http://schemas.openxmlformats.org/officeDocument/2006/math" xmlns:v="urn:schemas-microsoft-com:vml" xmlns:wp14="http://schemas.microsoft.com/office/word/2010/wordprocessingDrawing" xmlns:wp="http://schemas.openxmlformats.org/drawingml/2006/wordprocessingDrawing" xmlns:w10="urn:schemas-microsoft-com:office:word" xmlns:w="http://schemas.openxmlformats.org/wordprocessingml/2006/main" xmlns:w14="http://schemas.microsoft.com/office/word/2010/wordml" xmlns:w15="http://schemas.microsoft.com/office/word/2012/wordml" xmlns:w16cex="http://schemas.microsoft.com/office/word/2018/wordml/cex" xmlns:w16cid="http://schemas.microsoft.com/office/word/2016/wordml/cid" xmlns:w16="http://schemas.microsoft.com/office/word/2018/wordml" xmlns:w16se="http://schemas.microsoft.com/office/word/2015/wordml/symex" xmlns:wpg="http://schemas.microsoft.com/office/word/2010/wordprocessingGroup" xmlns:wpi="http://schemas.microsoft.com/office/word/2010/wordprocessingInk" xmlns:wne="http://schemas.microsoft.com/office/word/2006/wordml" xmlns:wps="http://schemas.microsoft.com/office/word/2010/wordprocessingShape" mc:Ignorable="w14 w15 w16se w16cid w16 w16cex wp14">
+<w:endnotes xmlns:wpc="http://schemas.microsoft.com/office/word/2010/wordprocessingCanvas" xmlns:cx="http://schemas.microsoft.com/office/drawing/2014/chartex" xmlns:cx1="http://schemas.microsoft.com/office/drawing/2015/9/8/chartex" xmlns:cx2="http://schemas.microsoft.com/office/drawing/2015/10/21/chartex" xmlns:cx3="http://schemas.microsoft.com/office/drawing/2016/5/9/chartex" xmlns:cx4="http://schemas.microsoft.com/office/drawing/2016/5/10/chartex" xmlns:cx5="http://schemas.microsoft.com/office/drawing/2016/5/11/chartex" xmlns:cx6="http://schemas.microsoft.com/office/drawing/2016/5/12/chartex" xmlns:cx7="http://schemas.microsoft.com/office/drawing/2016/5/13/chartex" xmlns:cx8="http://schemas.microsoft.com/office/drawing/2016/5/14/chartex" xmlns:mc="http://schemas.openxmlformats.org/markup-compatibility/2006" xmlns:aink="http://schemas.microsoft.com/office/drawing/2016/ink" xmlns:am3d="http://schemas.microsoft.com/office/drawing/2017/model3d" xmlns:o="urn:schemas-microsoft-com:office:office" xmlns:r="http://schemas.openxmlformats.org/officeDocument/2006/relationships" xmlns:m="http://schemas.openxmlformats.org/officeDocument/2006/math" xmlns:v="urn:schemas-microsoft-com:vml" xmlns:wp14="http://schemas.microsoft.com/office/word/2010/wordprocessingDrawing" xmlns:wp="http://schemas.openxmlformats.org/drawingml/2006/wordprocessingDrawing" xmlns:w10="urn:schemas-microsoft-com:office:word" xmlns:w="http://schemas.openxmlformats.org/wordprocessingml/2006/main" xmlns:w14="http://schemas.microsoft.com/office/word/2010/wordml" xmlns:w15="http://schemas.microsoft.com/office/word/2012/wordml" xmlns:w16cex="http://schemas.microsoft.com/office/word/2018/wordml/cex" xmlns:w16cid="http://schemas.microsoft.com/office/word/2016/wordml/cid" xmlns:w16="http://schemas.microsoft.com/office/word/2018/wordml" xmlns:w16sdtdh="http://schemas.microsoft.com/office/word/2020/wordml/sdtdatahash" xmlns:w16se="http://schemas.microsoft.com/office/word/2015/wordml/symex" xmlns:wpg="http://schemas.microsoft.com/office/word/2010/wordprocessingGroup" xmlns:wpi="http://schemas.microsoft.com/office/word/2010/wordprocessingInk" xmlns:wne="http://schemas.microsoft.com/office/word/2006/wordml" xmlns:wps="http://schemas.microsoft.com/office/word/2010/wordprocessingShape" mc:Ignorable="w14 w15 w16se w16cid w16 w16cex w16sdtdh wp14">
   <w:endnote w:type="separator" w:id="-1">
     <w:p>
       <w:pPr>
@@ -2434,7 +2569,7 @@
 </file>
 
 <file path=word/footer1.xml><?xml version="1.0" encoding="utf-8"?>
-<w:ftr xmlns:wpc="http://schemas.microsoft.com/office/word/2010/wordprocessingCanvas" xmlns:cx="http://schemas.microsoft.com/office/drawing/2014/chartex" xmlns:cx1="http://schemas.microsoft.com/office/drawing/2015/9/8/chartex" xmlns:cx2="http://schemas.microsoft.com/office/drawing/2015/10/21/chartex" xmlns:cx3="http://schemas.microsoft.com/office/drawing/2016/5/9/chartex" xmlns:cx4="http://schemas.microsoft.com/office/drawing/2016/5/10/chartex" xmlns:cx5="http://schemas.microsoft.com/office/drawing/2016/5/11/chartex" xmlns:cx6="http://schemas.microsoft.com/office/drawing/2016/5/12/chartex" xmlns:cx7="http://schemas.microsoft.com/office/drawing/2016/5/13/chartex" xmlns:cx8="http://schemas.microsoft.com/office/drawing/2016/5/14/chartex" xmlns:mc="http://schemas.openxmlformats.org/markup-compatibility/2006" xmlns:aink="http://schemas.microsoft.com/office/drawing/2016/ink" xmlns:am3d="http://schemas.microsoft.com/office/drawing/2017/model3d" xmlns:o="urn:schemas-microsoft-com:office:office" xmlns:r="http://schemas.openxmlformats.org/officeDocument/2006/relationships" xmlns:m="http://schemas.openxmlformats.org/officeDocument/2006/math" xmlns:v="urn:schemas-microsoft-com:vml" xmlns:wp14="http://schemas.microsoft.com/office/word/2010/wordprocessingDrawing" xmlns:wp="http://schemas.openxmlformats.org/drawingml/2006/wordprocessingDrawing" xmlns:w10="urn:schemas-microsoft-com:office:word" xmlns:w="http://schemas.openxmlformats.org/wordprocessingml/2006/main" xmlns:w14="http://schemas.microsoft.com/office/word/2010/wordml" xmlns:w15="http://schemas.microsoft.com/office/word/2012/wordml" xmlns:w16cex="http://schemas.microsoft.com/office/word/2018/wordml/cex" xmlns:w16cid="http://schemas.microsoft.com/office/word/2016/wordml/cid" xmlns:w16="http://schemas.microsoft.com/office/word/2018/wordml" xmlns:w16se="http://schemas.microsoft.com/office/word/2015/wordml/symex" xmlns:wpg="http://schemas.microsoft.com/office/word/2010/wordprocessingGroup" xmlns:wpi="http://schemas.microsoft.com/office/word/2010/wordprocessingInk" xmlns:wne="http://schemas.microsoft.com/office/word/2006/wordml" xmlns:wps="http://schemas.microsoft.com/office/word/2010/wordprocessingShape" mc:Ignorable="w14 w15 w16se w16cid w16 w16cex wp14">
+<w:ftr xmlns:wpc="http://schemas.microsoft.com/office/word/2010/wordprocessingCanvas" xmlns:cx="http://schemas.microsoft.com/office/drawing/2014/chartex" xmlns:cx1="http://schemas.microsoft.com/office/drawing/2015/9/8/chartex" xmlns:cx2="http://schemas.microsoft.com/office/drawing/2015/10/21/chartex" xmlns:cx3="http://schemas.microsoft.com/office/drawing/2016/5/9/chartex" xmlns:cx4="http://schemas.microsoft.com/office/drawing/2016/5/10/chartex" xmlns:cx5="http://schemas.microsoft.com/office/drawing/2016/5/11/chartex" xmlns:cx6="http://schemas.microsoft.com/office/drawing/2016/5/12/chartex" xmlns:cx7="http://schemas.microsoft.com/office/drawing/2016/5/13/chartex" xmlns:cx8="http://schemas.microsoft.com/office/drawing/2016/5/14/chartex" xmlns:mc="http://schemas.openxmlformats.org/markup-compatibility/2006" xmlns:aink="http://schemas.microsoft.com/office/drawing/2016/ink" xmlns:am3d="http://schemas.microsoft.com/office/drawing/2017/model3d" xmlns:o="urn:schemas-microsoft-com:office:office" xmlns:r="http://schemas.openxmlformats.org/officeDocument/2006/relationships" xmlns:m="http://schemas.openxmlformats.org/officeDocument/2006/math" xmlns:v="urn:schemas-microsoft-com:vml" xmlns:wp14="http://schemas.microsoft.com/office/word/2010/wordprocessingDrawing" xmlns:wp="http://schemas.openxmlformats.org/drawingml/2006/wordprocessingDrawing" xmlns:w10="urn:schemas-microsoft-com:office:word" xmlns:w="http://schemas.openxmlformats.org/wordprocessingml/2006/main" xmlns:w14="http://schemas.microsoft.com/office/word/2010/wordml" xmlns:w15="http://schemas.microsoft.com/office/word/2012/wordml" xmlns:w16cex="http://schemas.microsoft.com/office/word/2018/wordml/cex" xmlns:w16cid="http://schemas.microsoft.com/office/word/2016/wordml/cid" xmlns:w16="http://schemas.microsoft.com/office/word/2018/wordml" xmlns:w16sdtdh="http://schemas.microsoft.com/office/word/2020/wordml/sdtdatahash" xmlns:w16se="http://schemas.microsoft.com/office/word/2015/wordml/symex" xmlns:wpg="http://schemas.microsoft.com/office/word/2010/wordprocessingGroup" xmlns:wpi="http://schemas.microsoft.com/office/word/2010/wordprocessingInk" xmlns:wne="http://schemas.microsoft.com/office/word/2006/wordml" xmlns:wps="http://schemas.microsoft.com/office/word/2010/wordprocessingShape" mc:Ignorable="w14 w15 w16se w16cid w16 w16cex w16sdtdh wp14">
   <w:p>
     <w:pPr>
       <w:pStyle w:val="5AMFooterCompany"/>
@@ -2502,7 +2637,7 @@
 </file>
 
 <file path=word/footer2.xml><?xml version="1.0" encoding="utf-8"?>
-<w:ftr xmlns:wpc="http://schemas.microsoft.com/office/word/2010/wordprocessingCanvas" xmlns:cx="http://schemas.microsoft.com/office/drawing/2014/chartex" xmlns:cx1="http://schemas.microsoft.com/office/drawing/2015/9/8/chartex" xmlns:cx2="http://schemas.microsoft.com/office/drawing/2015/10/21/chartex" xmlns:cx3="http://schemas.microsoft.com/office/drawing/2016/5/9/chartex" xmlns:cx4="http://schemas.microsoft.com/office/drawing/2016/5/10/chartex" xmlns:cx5="http://schemas.microsoft.com/office/drawing/2016/5/11/chartex" xmlns:cx6="http://schemas.microsoft.com/office/drawing/2016/5/12/chartex" xmlns:cx7="http://schemas.microsoft.com/office/drawing/2016/5/13/chartex" xmlns:cx8="http://schemas.microsoft.com/office/drawing/2016/5/14/chartex" xmlns:mc="http://schemas.openxmlformats.org/markup-compatibility/2006" xmlns:aink="http://schemas.microsoft.com/office/drawing/2016/ink" xmlns:am3d="http://schemas.microsoft.com/office/drawing/2017/model3d" xmlns:o="urn:schemas-microsoft-com:office:office" xmlns:r="http://schemas.openxmlformats.org/officeDocument/2006/relationships" xmlns:m="http://schemas.openxmlformats.org/officeDocument/2006/math" xmlns:v="urn:schemas-microsoft-com:vml" xmlns:wp14="http://schemas.microsoft.com/office/word/2010/wordprocessingDrawing" xmlns:wp="http://schemas.openxmlformats.org/drawingml/2006/wordprocessingDrawing" xmlns:w10="urn:schemas-microsoft-com:office:word" xmlns:w="http://schemas.openxmlformats.org/wordprocessingml/2006/main" xmlns:w14="http://schemas.microsoft.com/office/word/2010/wordml" xmlns:w15="http://schemas.microsoft.com/office/word/2012/wordml" xmlns:w16cex="http://schemas.microsoft.com/office/word/2018/wordml/cex" xmlns:w16cid="http://schemas.microsoft.com/office/word/2016/wordml/cid" xmlns:w16="http://schemas.microsoft.com/office/word/2018/wordml" xmlns:w16se="http://schemas.microsoft.com/office/word/2015/wordml/symex" xmlns:wpg="http://schemas.microsoft.com/office/word/2010/wordprocessingGroup" xmlns:wpi="http://schemas.microsoft.com/office/word/2010/wordprocessingInk" xmlns:wne="http://schemas.microsoft.com/office/word/2006/wordml" xmlns:wps="http://schemas.microsoft.com/office/word/2010/wordprocessingShape" mc:Ignorable="w14 w15 w16se w16cid w16 w16cex wp14">
+<w:ftr xmlns:wpc="http://schemas.microsoft.com/office/word/2010/wordprocessingCanvas" xmlns:cx="http://schemas.microsoft.com/office/drawing/2014/chartex" xmlns:cx1="http://schemas.microsoft.com/office/drawing/2015/9/8/chartex" xmlns:cx2="http://schemas.microsoft.com/office/drawing/2015/10/21/chartex" xmlns:cx3="http://schemas.microsoft.com/office/drawing/2016/5/9/chartex" xmlns:cx4="http://schemas.microsoft.com/office/drawing/2016/5/10/chartex" xmlns:cx5="http://schemas.microsoft.com/office/drawing/2016/5/11/chartex" xmlns:cx6="http://schemas.microsoft.com/office/drawing/2016/5/12/chartex" xmlns:cx7="http://schemas.microsoft.com/office/drawing/2016/5/13/chartex" xmlns:cx8="http://schemas.microsoft.com/office/drawing/2016/5/14/chartex" xmlns:mc="http://schemas.openxmlformats.org/markup-compatibility/2006" xmlns:aink="http://schemas.microsoft.com/office/drawing/2016/ink" xmlns:am3d="http://schemas.microsoft.com/office/drawing/2017/model3d" xmlns:o="urn:schemas-microsoft-com:office:office" xmlns:r="http://schemas.openxmlformats.org/officeDocument/2006/relationships" xmlns:m="http://schemas.openxmlformats.org/officeDocument/2006/math" xmlns:v="urn:schemas-microsoft-com:vml" xmlns:wp14="http://schemas.microsoft.com/office/word/2010/wordprocessingDrawing" xmlns:wp="http://schemas.openxmlformats.org/drawingml/2006/wordprocessingDrawing" xmlns:w10="urn:schemas-microsoft-com:office:word" xmlns:w="http://schemas.openxmlformats.org/wordprocessingml/2006/main" xmlns:w14="http://schemas.microsoft.com/office/word/2010/wordml" xmlns:w15="http://schemas.microsoft.com/office/word/2012/wordml" xmlns:w16cex="http://schemas.microsoft.com/office/word/2018/wordml/cex" xmlns:w16cid="http://schemas.microsoft.com/office/word/2016/wordml/cid" xmlns:w16="http://schemas.microsoft.com/office/word/2018/wordml" xmlns:w16sdtdh="http://schemas.microsoft.com/office/word/2020/wordml/sdtdatahash" xmlns:w16se="http://schemas.microsoft.com/office/word/2015/wordml/symex" xmlns:wpg="http://schemas.microsoft.com/office/word/2010/wordprocessingGroup" xmlns:wpi="http://schemas.microsoft.com/office/word/2010/wordprocessingInk" xmlns:wne="http://schemas.microsoft.com/office/word/2006/wordml" xmlns:wps="http://schemas.microsoft.com/office/word/2010/wordprocessingShape" mc:Ignorable="w14 w15 w16se w16cid w16 w16cex w16sdtdh wp14">
   <w:p>
     <w:pPr>
       <w:pStyle w:val="5AMFooterCompany"/>
@@ -2556,7 +2691,7 @@
 </file>
 
 <file path=word/footnotes.xml><?xml version="1.0" encoding="utf-8"?>
-<w:footnotes xmlns:wpc="http://schemas.microsoft.com/office/word/2010/wordprocessingCanvas" xmlns:cx="http://schemas.microsoft.com/office/drawing/2014/chartex" xmlns:cx1="http://schemas.microsoft.com/office/drawing/2015/9/8/chartex" xmlns:cx2="http://schemas.microsoft.com/office/drawing/2015/10/21/chartex" xmlns:cx3="http://schemas.microsoft.com/office/drawing/2016/5/9/chartex" xmlns:cx4="http://schemas.microsoft.com/office/drawing/2016/5/10/chartex" xmlns:cx5="http://schemas.microsoft.com/office/drawing/2016/5/11/chartex" xmlns:cx6="http://schemas.microsoft.com/office/drawing/2016/5/12/chartex" xmlns:cx7="http://schemas.microsoft.com/office/drawing/2016/5/13/chartex" xmlns:cx8="http://schemas.microsoft.com/office/drawing/2016/5/14/chartex" xmlns:mc="http://schemas.openxmlformats.org/markup-compatibility/2006" xmlns:aink="http://schemas.microsoft.com/office/drawing/2016/ink" xmlns:am3d="http://schemas.microsoft.com/office/drawing/2017/model3d" xmlns:o="urn:schemas-microsoft-com:office:office" xmlns:r="http://schemas.openxmlformats.org/officeDocument/2006/relationships" xmlns:m="http://schemas.openxmlformats.org/officeDocument/2006/math" xmlns:v="urn:schemas-microsoft-com:vml" xmlns:wp14="http://schemas.microsoft.com/office/word/2010/wordprocessingDrawing" xmlns:wp="http://schemas.openxmlformats.org/drawingml/2006/wordprocessingDrawing" xmlns:w10="urn:schemas-microsoft-com:office:word" xmlns:w="http://schemas.openxmlformats.org/wordprocessingml/2006/main" xmlns:w14="http://schemas.microsoft.com/office/word/2010/wordml" xmlns:w15="http://schemas.microsoft.com/office/word/2012/wordml" xmlns:w16cex="http://schemas.microsoft.com/office/word/2018/wordml/cex" xmlns:w16cid="http://schemas.microsoft.com/office/word/2016/wordml/cid" xmlns:w16="http://schemas.microsoft.com/office/word/2018/wordml" xmlns:w16se="http://schemas.microsoft.com/office/word/2015/wordml/symex" xmlns:wpg="http://schemas.microsoft.com/office/word/2010/wordprocessingGroup" xmlns:wpi="http://schemas.microsoft.com/office/word/2010/wordprocessingInk" xmlns:wne="http://schemas.microsoft.com/office/word/2006/wordml" xmlns:wps="http://schemas.microsoft.com/office/word/2010/wordprocessingShape" mc:Ignorable="w14 w15 w16se w16cid w16 w16cex wp14">
+<w:footnotes xmlns:wpc="http://schemas.microsoft.com/office/word/2010/wordprocessingCanvas" xmlns:cx="http://schemas.microsoft.com/office/drawing/2014/chartex" xmlns:cx1="http://schemas.microsoft.com/office/drawing/2015/9/8/chartex" xmlns:cx2="http://schemas.microsoft.com/office/drawing/2015/10/21/chartex" xmlns:cx3="http://schemas.microsoft.com/office/drawing/2016/5/9/chartex" xmlns:cx4="http://schemas.microsoft.com/office/drawing/2016/5/10/chartex" xmlns:cx5="http://schemas.microsoft.com/office/drawing/2016/5/11/chartex" xmlns:cx6="http://schemas.microsoft.com/office/drawing/2016/5/12/chartex" xmlns:cx7="http://schemas.microsoft.com/office/drawing/2016/5/13/chartex" xmlns:cx8="http://schemas.microsoft.com/office/drawing/2016/5/14/chartex" xmlns:mc="http://schemas.openxmlformats.org/markup-compatibility/2006" xmlns:aink="http://schemas.microsoft.com/office/drawing/2016/ink" xmlns:am3d="http://schemas.microsoft.com/office/drawing/2017/model3d" xmlns:o="urn:schemas-microsoft-com:office:office" xmlns:r="http://schemas.openxmlformats.org/officeDocument/2006/relationships" xmlns:m="http://schemas.openxmlformats.org/officeDocument/2006/math" xmlns:v="urn:schemas-microsoft-com:vml" xmlns:wp14="http://schemas.microsoft.com/office/word/2010/wordprocessingDrawing" xmlns:wp="http://schemas.openxmlformats.org/drawingml/2006/wordprocessingDrawing" xmlns:w10="urn:schemas-microsoft-com:office:word" xmlns:w="http://schemas.openxmlformats.org/wordprocessingml/2006/main" xmlns:w14="http://schemas.microsoft.com/office/word/2010/wordml" xmlns:w15="http://schemas.microsoft.com/office/word/2012/wordml" xmlns:w16cex="http://schemas.microsoft.com/office/word/2018/wordml/cex" xmlns:w16cid="http://schemas.microsoft.com/office/word/2016/wordml/cid" xmlns:w16="http://schemas.microsoft.com/office/word/2018/wordml" xmlns:w16sdtdh="http://schemas.microsoft.com/office/word/2020/wordml/sdtdatahash" xmlns:w16se="http://schemas.microsoft.com/office/word/2015/wordml/symex" xmlns:wpg="http://schemas.microsoft.com/office/word/2010/wordprocessingGroup" xmlns:wpi="http://schemas.microsoft.com/office/word/2010/wordprocessingInk" xmlns:wne="http://schemas.microsoft.com/office/word/2006/wordml" xmlns:wps="http://schemas.microsoft.com/office/word/2010/wordprocessingShape" mc:Ignorable="w14 w15 w16se w16cid w16 w16cex w16sdtdh wp14">
   <w:footnote w:type="separator" w:id="-1">
     <w:p>
       <w:pPr>
@@ -2581,7 +2716,7 @@
 </file>
 
 <file path=word/header1.xml><?xml version="1.0" encoding="utf-8"?>
-<w:hdr xmlns:wpc="http://schemas.microsoft.com/office/word/2010/wordprocessingCanvas" xmlns:cx="http://schemas.microsoft.com/office/drawing/2014/chartex" xmlns:cx1="http://schemas.microsoft.com/office/drawing/2015/9/8/chartex" xmlns:cx2="http://schemas.microsoft.com/office/drawing/2015/10/21/chartex" xmlns:cx3="http://schemas.microsoft.com/office/drawing/2016/5/9/chartex" xmlns:cx4="http://schemas.microsoft.com/office/drawing/2016/5/10/chartex" xmlns:cx5="http://schemas.microsoft.com/office/drawing/2016/5/11/chartex" xmlns:cx6="http://schemas.microsoft.com/office/drawing/2016/5/12/chartex" xmlns:cx7="http://schemas.microsoft.com/office/drawing/2016/5/13/chartex" xmlns:cx8="http://schemas.microsoft.com/office/drawing/2016/5/14/chartex" xmlns:mc="http://schemas.openxmlformats.org/markup-compatibility/2006" xmlns:aink="http://schemas.microsoft.com/office/drawing/2016/ink" xmlns:am3d="http://schemas.microsoft.com/office/drawing/2017/model3d" xmlns:o="urn:schemas-microsoft-com:office:office" xmlns:r="http://schemas.openxmlformats.org/officeDocument/2006/relationships" xmlns:m="http://schemas.openxmlformats.org/officeDocument/2006/math" xmlns:v="urn:schemas-microsoft-com:vml" xmlns:wp14="http://schemas.microsoft.com/office/word/2010/wordprocessingDrawing" xmlns:wp="http://schemas.openxmlformats.org/drawingml/2006/wordprocessingDrawing" xmlns:w10="urn:schemas-microsoft-com:office:word" xmlns:w="http://schemas.openxmlformats.org/wordprocessingml/2006/main" xmlns:w14="http://schemas.microsoft.com/office/word/2010/wordml" xmlns:w15="http://schemas.microsoft.com/office/word/2012/wordml" xmlns:w16cex="http://schemas.microsoft.com/office/word/2018/wordml/cex" xmlns:w16cid="http://schemas.microsoft.com/office/word/2016/wordml/cid" xmlns:w16="http://schemas.microsoft.com/office/word/2018/wordml" xmlns:w16se="http://schemas.microsoft.com/office/word/2015/wordml/symex" xmlns:wpg="http://schemas.microsoft.com/office/word/2010/wordprocessingGroup" xmlns:wpi="http://schemas.microsoft.com/office/word/2010/wordprocessingInk" xmlns:wne="http://schemas.microsoft.com/office/word/2006/wordml" xmlns:wps="http://schemas.microsoft.com/office/word/2010/wordprocessingShape" mc:Ignorable="w14 w15 w16se w16cid w16 w16cex wp14">
+<w:hdr xmlns:wpc="http://schemas.microsoft.com/office/word/2010/wordprocessingCanvas" xmlns:cx="http://schemas.microsoft.com/office/drawing/2014/chartex" xmlns:cx1="http://schemas.microsoft.com/office/drawing/2015/9/8/chartex" xmlns:cx2="http://schemas.microsoft.com/office/drawing/2015/10/21/chartex" xmlns:cx3="http://schemas.microsoft.com/office/drawing/2016/5/9/chartex" xmlns:cx4="http://schemas.microsoft.com/office/drawing/2016/5/10/chartex" xmlns:cx5="http://schemas.microsoft.com/office/drawing/2016/5/11/chartex" xmlns:cx6="http://schemas.microsoft.com/office/drawing/2016/5/12/chartex" xmlns:cx7="http://schemas.microsoft.com/office/drawing/2016/5/13/chartex" xmlns:cx8="http://schemas.microsoft.com/office/drawing/2016/5/14/chartex" xmlns:mc="http://schemas.openxmlformats.org/markup-compatibility/2006" xmlns:aink="http://schemas.microsoft.com/office/drawing/2016/ink" xmlns:am3d="http://schemas.microsoft.com/office/drawing/2017/model3d" xmlns:o="urn:schemas-microsoft-com:office:office" xmlns:r="http://schemas.openxmlformats.org/officeDocument/2006/relationships" xmlns:m="http://schemas.openxmlformats.org/officeDocument/2006/math" xmlns:v="urn:schemas-microsoft-com:vml" xmlns:wp14="http://schemas.microsoft.com/office/word/2010/wordprocessingDrawing" xmlns:wp="http://schemas.openxmlformats.org/drawingml/2006/wordprocessingDrawing" xmlns:w10="urn:schemas-microsoft-com:office:word" xmlns:w="http://schemas.openxmlformats.org/wordprocessingml/2006/main" xmlns:w14="http://schemas.microsoft.com/office/word/2010/wordml" xmlns:w15="http://schemas.microsoft.com/office/word/2012/wordml" xmlns:w16cex="http://schemas.microsoft.com/office/word/2018/wordml/cex" xmlns:w16cid="http://schemas.microsoft.com/office/word/2016/wordml/cid" xmlns:w16="http://schemas.microsoft.com/office/word/2018/wordml" xmlns:w16sdtdh="http://schemas.microsoft.com/office/word/2020/wordml/sdtdatahash" xmlns:w16se="http://schemas.microsoft.com/office/word/2015/wordml/symex" xmlns:wpg="http://schemas.microsoft.com/office/word/2010/wordprocessingGroup" xmlns:wpi="http://schemas.microsoft.com/office/word/2010/wordprocessingInk" xmlns:wne="http://schemas.microsoft.com/office/word/2006/wordml" xmlns:wps="http://schemas.microsoft.com/office/word/2010/wordprocessingShape" mc:Ignorable="w14 w15 w16se w16cid w16 w16cex w16sdtdh wp14">
   <w:p>
     <w:pPr>
       <w:pStyle w:val="Heading1"/>
@@ -2596,7 +2731,7 @@
 </file>
 
 <file path=word/numbering.xml><?xml version="1.0" encoding="utf-8"?>
-<w:numbering xmlns:wpc="http://schemas.microsoft.com/office/word/2010/wordprocessingCanvas" xmlns:cx="http://schemas.microsoft.com/office/drawing/2014/chartex" xmlns:cx1="http://schemas.microsoft.com/office/drawing/2015/9/8/chartex" xmlns:cx2="http://schemas.microsoft.com/office/drawing/2015/10/21/chartex" xmlns:cx3="http://schemas.microsoft.com/office/drawing/2016/5/9/chartex" xmlns:cx4="http://schemas.microsoft.com/office/drawing/2016/5/10/chartex" xmlns:cx5="http://schemas.microsoft.com/office/drawing/2016/5/11/chartex" xmlns:cx6="http://schemas.microsoft.com/office/drawing/2016/5/12/chartex" xmlns:cx7="http://schemas.microsoft.com/office/drawing/2016/5/13/chartex" xmlns:cx8="http://schemas.microsoft.com/office/drawing/2016/5/14/chartex" xmlns:mc="http://schemas.openxmlformats.org/markup-compatibility/2006" xmlns:aink="http://schemas.microsoft.com/office/drawing/2016/ink" xmlns:am3d="http://schemas.microsoft.com/office/drawing/2017/model3d" xmlns:o="urn:schemas-microsoft-com:office:office" xmlns:r="http://schemas.openxmlformats.org/officeDocument/2006/relationships" xmlns:m="http://schemas.openxmlformats.org/officeDocument/2006/math" xmlns:v="urn:schemas-microsoft-com:vml" xmlns:wp14="http://schemas.microsoft.com/office/word/2010/wordprocessingDrawing" xmlns:wp="http://schemas.openxmlformats.org/drawingml/2006/wordprocessingDrawing" xmlns:w10="urn:schemas-microsoft-com:office:word" xmlns:w="http://schemas.openxmlformats.org/wordprocessingml/2006/main" xmlns:w14="http://schemas.microsoft.com/office/word/2010/wordml" xmlns:w15="http://schemas.microsoft.com/office/word/2012/wordml" xmlns:w16cex="http://schemas.microsoft.com/office/word/2018/wordml/cex" xmlns:w16cid="http://schemas.microsoft.com/office/word/2016/wordml/cid" xmlns:w16="http://schemas.microsoft.com/office/word/2018/wordml" xmlns:w16se="http://schemas.microsoft.com/office/word/2015/wordml/symex" xmlns:wpg="http://schemas.microsoft.com/office/word/2010/wordprocessingGroup" xmlns:wpi="http://schemas.microsoft.com/office/word/2010/wordprocessingInk" xmlns:wne="http://schemas.microsoft.com/office/word/2006/wordml" xmlns:wps="http://schemas.microsoft.com/office/word/2010/wordprocessingShape" mc:Ignorable="w14 w15 w16se w16cid w16 w16cex wp14">
+<w:numbering xmlns:wpc="http://schemas.microsoft.com/office/word/2010/wordprocessingCanvas" xmlns:cx="http://schemas.microsoft.com/office/drawing/2014/chartex" xmlns:cx1="http://schemas.microsoft.com/office/drawing/2015/9/8/chartex" xmlns:cx2="http://schemas.microsoft.com/office/drawing/2015/10/21/chartex" xmlns:cx3="http://schemas.microsoft.com/office/drawing/2016/5/9/chartex" xmlns:cx4="http://schemas.microsoft.com/office/drawing/2016/5/10/chartex" xmlns:cx5="http://schemas.microsoft.com/office/drawing/2016/5/11/chartex" xmlns:cx6="http://schemas.microsoft.com/office/drawing/2016/5/12/chartex" xmlns:cx7="http://schemas.microsoft.com/office/drawing/2016/5/13/chartex" xmlns:cx8="http://schemas.microsoft.com/office/drawing/2016/5/14/chartex" xmlns:mc="http://schemas.openxmlformats.org/markup-compatibility/2006" xmlns:aink="http://schemas.microsoft.com/office/drawing/2016/ink" xmlns:am3d="http://schemas.microsoft.com/office/drawing/2017/model3d" xmlns:o="urn:schemas-microsoft-com:office:office" xmlns:r="http://schemas.openxmlformats.org/officeDocument/2006/relationships" xmlns:m="http://schemas.openxmlformats.org/officeDocument/2006/math" xmlns:v="urn:schemas-microsoft-com:vml" xmlns:wp14="http://schemas.microsoft.com/office/word/2010/wordprocessingDrawing" xmlns:wp="http://schemas.openxmlformats.org/drawingml/2006/wordprocessingDrawing" xmlns:w10="urn:schemas-microsoft-com:office:word" xmlns:w="http://schemas.openxmlformats.org/wordprocessingml/2006/main" xmlns:w14="http://schemas.microsoft.com/office/word/2010/wordml" xmlns:w15="http://schemas.microsoft.com/office/word/2012/wordml" xmlns:w16cex="http://schemas.microsoft.com/office/word/2018/wordml/cex" xmlns:w16cid="http://schemas.microsoft.com/office/word/2016/wordml/cid" xmlns:w16="http://schemas.microsoft.com/office/word/2018/wordml" xmlns:w16sdtdh="http://schemas.microsoft.com/office/word/2020/wordml/sdtdatahash" xmlns:w16se="http://schemas.microsoft.com/office/word/2015/wordml/symex" xmlns:wpg="http://schemas.microsoft.com/office/word/2010/wordprocessingGroup" xmlns:wpi="http://schemas.microsoft.com/office/word/2010/wordprocessingInk" xmlns:wne="http://schemas.microsoft.com/office/word/2006/wordml" xmlns:wps="http://schemas.microsoft.com/office/word/2010/wordprocessingShape" mc:Ignorable="w14 w15 w16se w16cid w16 w16cex w16sdtdh wp14">
   <w:abstractNum w:abstractNumId="0" w15:restartNumberingAfterBreak="0">
     <w:nsid w:val="006D7B1B"/>
     <w:multiLevelType w:val="hybridMultilevel"/>
@@ -4225,7 +4360,7 @@
 </file>
 
 <file path=word/styles.xml><?xml version="1.0" encoding="utf-8"?>
-<w:styles xmlns:mc="http://schemas.openxmlformats.org/markup-compatibility/2006" xmlns:r="http://schemas.openxmlformats.org/officeDocument/2006/relationships" xmlns:w="http://schemas.openxmlformats.org/wordprocessingml/2006/main" xmlns:w14="http://schemas.microsoft.com/office/word/2010/wordml" xmlns:w15="http://schemas.microsoft.com/office/word/2012/wordml" xmlns:w16cex="http://schemas.microsoft.com/office/word/2018/wordml/cex" xmlns:w16cid="http://schemas.microsoft.com/office/word/2016/wordml/cid" xmlns:w16="http://schemas.microsoft.com/office/word/2018/wordml" xmlns:w16se="http://schemas.microsoft.com/office/word/2015/wordml/symex" mc:Ignorable="w14 w15 w16se w16cid w16 w16cex">
+<w:styles xmlns:mc="http://schemas.openxmlformats.org/markup-compatibility/2006" xmlns:r="http://schemas.openxmlformats.org/officeDocument/2006/relationships" xmlns:w="http://schemas.openxmlformats.org/wordprocessingml/2006/main" xmlns:w14="http://schemas.microsoft.com/office/word/2010/wordml" xmlns:w15="http://schemas.microsoft.com/office/word/2012/wordml" xmlns:w16cex="http://schemas.microsoft.com/office/word/2018/wordml/cex" xmlns:w16cid="http://schemas.microsoft.com/office/word/2016/wordml/cid" xmlns:w16="http://schemas.microsoft.com/office/word/2018/wordml" xmlns:w16sdtdh="http://schemas.microsoft.com/office/word/2020/wordml/sdtdatahash" xmlns:w16se="http://schemas.microsoft.com/office/word/2015/wordml/symex" mc:Ignorable="w14 w15 w16se w16cid w16 w16cex w16sdtdh">
   <w:docDefaults>
     <w:rPrDefault>
       <w:rPr>
@@ -4689,7 +4824,6 @@
   <w:style w:type="character" w:default="1" w:styleId="DefaultParagraphFont">
     <w:name w:val="Default Paragraph Font"/>
     <w:uiPriority w:val="1"/>
-    <w:semiHidden/>
     <w:unhideWhenUsed/>
   </w:style>
   <w:style w:type="table" w:default="1" w:styleId="TableNormal">

</xml_diff>

<commit_message>
Updated resume to include Keycloak
</commit_message>
<xml_diff>
--- a/eric_tavela.docx
+++ b/eric_tavela.docx
@@ -397,13 +397,7 @@
         <w:rPr>
           <w:rFonts w:ascii="Calibri" w:hAnsi="Calibri" w:cs="Calibri"/>
         </w:rPr>
-        <w:t>Desig</w:t>
-      </w:r>
-      <w:r>
-        <w:rPr>
-          <w:rFonts w:ascii="Calibri" w:hAnsi="Calibri" w:cs="Calibri"/>
-        </w:rPr>
-        <w:t>n, implement and deploy foundational platform services in AWS for the Aura digital security tool</w:t>
+        <w:t>Design, implement and deploy foundational platform services in AWS for the Aura digital security tool</w:t>
       </w:r>
       <w:r>
         <w:rPr>
@@ -605,31 +599,37 @@
         <w:rPr>
           <w:rFonts w:ascii="Calibri" w:hAnsi="Calibri" w:cs="Calibri"/>
         </w:rPr>
-        <w:t xml:space="preserve"> service mesh with Cassandra </w:t>
-      </w:r>
-      <w:r>
-        <w:rPr>
-          <w:rFonts w:ascii="Calibri" w:hAnsi="Calibri" w:cs="Calibri"/>
-        </w:rPr>
-        <w:t>4.0</w:t>
-      </w:r>
-      <w:r>
-        <w:rPr>
-          <w:rFonts w:ascii="Calibri" w:hAnsi="Calibri" w:cs="Calibri"/>
-        </w:rPr>
-        <w:t xml:space="preserve"> as the data store</w:t>
-      </w:r>
-      <w:r>
-        <w:rPr>
-          <w:rFonts w:ascii="Calibri" w:hAnsi="Calibri" w:cs="Calibri"/>
-        </w:rPr>
-        <w:t xml:space="preserve"> and React</w:t>
+        <w:t xml:space="preserve"> service mesh with </w:t>
+      </w:r>
+      <w:r>
+        <w:rPr>
+          <w:rFonts w:ascii="Calibri" w:hAnsi="Calibri" w:cs="Calibri"/>
+        </w:rPr>
+        <w:t>React</w:t>
       </w:r>
       <w:r>
         <w:rPr>
           <w:rFonts w:ascii="Calibri" w:hAnsi="Calibri" w:cs="Calibri"/>
         </w:rPr>
         <w:t xml:space="preserve"> 17.0 as the front end</w:t>
+      </w:r>
+      <w:r>
+        <w:rPr>
+          <w:rFonts w:ascii="Calibri" w:hAnsi="Calibri" w:cs="Calibri"/>
+        </w:rPr>
+        <w:t xml:space="preserve">, </w:t>
+      </w:r>
+      <w:r>
+        <w:rPr>
+          <w:rFonts w:ascii="Calibri" w:hAnsi="Calibri" w:cs="Calibri"/>
+        </w:rPr>
+        <w:t>Cassandra 4.0 as the data store</w:t>
+      </w:r>
+      <w:r>
+        <w:rPr>
+          <w:rFonts w:ascii="Calibri" w:hAnsi="Calibri" w:cs="Calibri"/>
+        </w:rPr>
+        <w:t>, and Keycloak 15.0 as the identity management platform</w:t>
       </w:r>
       <w:r>
         <w:rPr>
@@ -4824,6 +4824,7 @@
   <w:style w:type="character" w:default="1" w:styleId="DefaultParagraphFont">
     <w:name w:val="Default Paragraph Font"/>
     <w:uiPriority w:val="1"/>
+    <w:semiHidden/>
     <w:unhideWhenUsed/>
   </w:style>
   <w:style w:type="table" w:default="1" w:styleId="TableNormal">

</xml_diff>